<commit_message>
actualisacion de proyecto y de docuemntacion
se actualizo todo el royecto web y se actualisaron algunos ducuemntos
del repositorio
</commit_message>
<xml_diff>
--- a/Administracion-de-Proyectos/Planeacion-del-proyecto/Cierre-del-proyecto/TMv3-Acta-de-cierre-y-entrega-de-proyecto.docx
+++ b/Administracion-de-Proyectos/Planeacion-del-proyecto/Cierre-del-proyecto/TMv3-Acta-de-cierre-y-entrega-de-proyecto.docx
@@ -2087,15 +2087,7 @@
               <w:rPr>
                 <w:rFonts w:ascii="Arial" w:hAnsi="Arial" w:cs="Arial"/>
               </w:rPr>
-              <w:t>TMv3-Acta-de-cierre-y</w:t>
-            </w:r>
-            <w:bookmarkStart w:id="0" w:name="_GoBack"/>
-            <w:bookmarkEnd w:id="0"/>
-            <w:r>
-              <w:rPr>
-                <w:rFonts w:ascii="Arial" w:hAnsi="Arial" w:cs="Arial"/>
-              </w:rPr>
-              <w:t>-entrega-de-proyecto.docx</w:t>
+              <w:t>TMv3-Acta-de-cierre-y-entrega-de-proyecto.docx</w:t>
             </w:r>
           </w:p>
         </w:tc>
@@ -2948,7 +2940,15 @@
                 <w:b/>
                 <w:lang w:val="es-ES_tradnl"/>
               </w:rPr>
-              <w:t xml:space="preserve">Costo Final del Proyecto en US$ </w:t>
+              <w:t>Costo Final del Proyecto en MX</w:t>
+            </w:r>
+            <w:r>
+              <w:rPr>
+                <w:rFonts w:ascii="Arial" w:hAnsi="Arial" w:cs="Arial"/>
+                <w:b/>
+                <w:lang w:val="es-ES_tradnl"/>
+              </w:rPr>
+              <w:t xml:space="preserve">$ </w:t>
             </w:r>
           </w:p>
           <w:p>
@@ -2989,7 +2989,15 @@
                 <w:b/>
                 <w:lang w:val="es-EC"/>
               </w:rPr>
-              <w:t>Aporte final del Patrocinador:</w:t>
+              <w:t>Aporte final del Patrocinador</w:t>
+            </w:r>
+            <w:r>
+              <w:rPr>
+                <w:rFonts w:ascii="Arial" w:hAnsi="Arial" w:cs="Arial"/>
+                <w:b/>
+                <w:lang w:val="es-EC"/>
+              </w:rPr>
+              <w:t xml:space="preserve"> en MX$</w:t>
             </w:r>
           </w:p>
           <w:p>
@@ -3315,6 +3323,4439 @@
                 <w:lang w:val="es-EC" w:eastAsia="en-US"/>
               </w:rPr>
             </w:pPr>
+          </w:p>
+        </w:tc>
+      </w:tr>
+    </w:tbl>
+    <w:p>
+      <w:pPr>
+        <w:rPr>
+          <w:rFonts w:ascii="Arial" w:hAnsi="Arial" w:cs="Arial"/>
+        </w:rPr>
+      </w:pPr>
+    </w:p>
+    <w:p>
+      <w:pPr>
+        <w:rPr>
+          <w:rFonts w:ascii="Arial" w:hAnsi="Arial" w:cs="Arial"/>
+        </w:rPr>
+      </w:pPr>
+      <w:r>
+        <w:rPr>
+          <w:rFonts w:ascii="Arial" w:hAnsi="Arial" w:cs="Arial"/>
+        </w:rPr>
+        <w:br w:type="page"/>
+      </w:r>
+    </w:p>
+    <w:tbl>
+      <w:tblPr>
+        <w:tblStyle w:val="Tablaconcuadrcula"/>
+        <w:tblW w:w="0" w:type="auto"/>
+        <w:jc w:val="center"/>
+        <w:tblBorders>
+          <w:top w:val="single" w:sz="4" w:space="0" w:color="CCCC00"/>
+          <w:left w:val="single" w:sz="4" w:space="0" w:color="CCCC00"/>
+          <w:bottom w:val="single" w:sz="4" w:space="0" w:color="CCCC00"/>
+          <w:right w:val="single" w:sz="4" w:space="0" w:color="CCCC00"/>
+          <w:insideH w:val="single" w:sz="4" w:space="0" w:color="CCCC00"/>
+          <w:insideV w:val="single" w:sz="4" w:space="0" w:color="CCCC00"/>
+        </w:tblBorders>
+        <w:tblLook w:val="04A0" w:firstRow="1" w:lastRow="0" w:firstColumn="1" w:lastColumn="0" w:noHBand="0" w:noVBand="1"/>
+      </w:tblPr>
+      <w:tblGrid>
+        <w:gridCol w:w="959"/>
+        <w:gridCol w:w="4766"/>
+      </w:tblGrid>
+      <w:tr>
+        <w:trPr>
+          <w:jc w:val="center"/>
+        </w:trPr>
+        <w:tc>
+          <w:tcPr>
+            <w:tcW w:w="5725" w:type="dxa"/>
+            <w:gridSpan w:val="2"/>
+            <w:shd w:val="clear" w:color="auto" w:fill="0033CC"/>
+          </w:tcPr>
+          <w:p>
+            <w:pPr>
+              <w:jc w:val="center"/>
+              <w:rPr>
+                <w:rFonts w:ascii="Arial" w:hAnsi="Arial" w:cs="Arial"/>
+                <w:b/>
+              </w:rPr>
+            </w:pPr>
+            <w:r>
+              <w:rPr>
+                <w:rFonts w:ascii="Arial" w:hAnsi="Arial" w:cs="Arial"/>
+                <w:b/>
+              </w:rPr>
+              <w:lastRenderedPageBreak/>
+              <w:t>Entregables</w:t>
+            </w:r>
+          </w:p>
+        </w:tc>
+      </w:tr>
+      <w:tr>
+        <w:trPr>
+          <w:jc w:val="center"/>
+        </w:trPr>
+        <w:tc>
+          <w:tcPr>
+            <w:tcW w:w="959" w:type="dxa"/>
+          </w:tcPr>
+          <w:p>
+            <w:pPr>
+              <w:jc w:val="center"/>
+              <w:rPr>
+                <w:rFonts w:ascii="Arial" w:hAnsi="Arial" w:cs="Arial"/>
+              </w:rPr>
+            </w:pPr>
+            <w:r>
+              <w:rPr>
+                <w:rFonts w:ascii="Arial" w:hAnsi="Arial" w:cs="Arial"/>
+              </w:rPr>
+              <w:t>ID</w:t>
+            </w:r>
+          </w:p>
+        </w:tc>
+        <w:tc>
+          <w:tcPr>
+            <w:tcW w:w="4766" w:type="dxa"/>
+          </w:tcPr>
+          <w:p>
+            <w:pPr>
+              <w:rPr>
+                <w:rFonts w:ascii="Arial" w:hAnsi="Arial" w:cs="Arial"/>
+              </w:rPr>
+            </w:pPr>
+            <w:r>
+              <w:rPr>
+                <w:rFonts w:ascii="Arial" w:hAnsi="Arial" w:cs="Arial"/>
+              </w:rPr>
+              <w:t xml:space="preserve">Entregable </w:t>
+            </w:r>
+          </w:p>
+        </w:tc>
+      </w:tr>
+      <w:tr>
+        <w:trPr>
+          <w:jc w:val="center"/>
+        </w:trPr>
+        <w:tc>
+          <w:tcPr>
+            <w:tcW w:w="959" w:type="dxa"/>
+          </w:tcPr>
+          <w:p>
+            <w:pPr>
+              <w:jc w:val="center"/>
+              <w:rPr>
+                <w:rFonts w:ascii="Arial" w:hAnsi="Arial" w:cs="Arial"/>
+              </w:rPr>
+            </w:pPr>
+            <w:r>
+              <w:rPr>
+                <w:rFonts w:ascii="Arial" w:hAnsi="Arial" w:cs="Arial"/>
+              </w:rPr>
+              <w:t>1</w:t>
+            </w:r>
+          </w:p>
+        </w:tc>
+        <w:tc>
+          <w:tcPr>
+            <w:tcW w:w="4766" w:type="dxa"/>
+          </w:tcPr>
+          <w:p>
+            <w:pPr>
+              <w:rPr>
+                <w:rFonts w:ascii="Arial" w:hAnsi="Arial" w:cs="Arial"/>
+              </w:rPr>
+            </w:pPr>
+            <w:r>
+              <w:rPr>
+                <w:rFonts w:ascii="Arial" w:hAnsi="Arial" w:cs="Arial"/>
+              </w:rPr>
+              <w:t>Acta de inicio</w:t>
+            </w:r>
+          </w:p>
+        </w:tc>
+      </w:tr>
+      <w:tr>
+        <w:trPr>
+          <w:jc w:val="center"/>
+        </w:trPr>
+        <w:tc>
+          <w:tcPr>
+            <w:tcW w:w="959" w:type="dxa"/>
+          </w:tcPr>
+          <w:p>
+            <w:pPr>
+              <w:jc w:val="center"/>
+              <w:rPr>
+                <w:rFonts w:ascii="Arial" w:hAnsi="Arial" w:cs="Arial"/>
+              </w:rPr>
+            </w:pPr>
+            <w:r>
+              <w:rPr>
+                <w:rFonts w:ascii="Arial" w:hAnsi="Arial" w:cs="Arial"/>
+              </w:rPr>
+              <w:t>2</w:t>
+            </w:r>
+          </w:p>
+        </w:tc>
+        <w:tc>
+          <w:tcPr>
+            <w:tcW w:w="4766" w:type="dxa"/>
+          </w:tcPr>
+          <w:p>
+            <w:pPr>
+              <w:rPr>
+                <w:rFonts w:ascii="Arial" w:hAnsi="Arial" w:cs="Arial"/>
+              </w:rPr>
+            </w:pPr>
+            <w:r>
+              <w:rPr>
+                <w:rFonts w:ascii="Arial" w:hAnsi="Arial" w:cs="Arial"/>
+              </w:rPr>
+              <w:t>Plan de alcances</w:t>
+            </w:r>
+          </w:p>
+        </w:tc>
+      </w:tr>
+      <w:tr>
+        <w:trPr>
+          <w:jc w:val="center"/>
+        </w:trPr>
+        <w:tc>
+          <w:tcPr>
+            <w:tcW w:w="959" w:type="dxa"/>
+          </w:tcPr>
+          <w:p>
+            <w:pPr>
+              <w:jc w:val="center"/>
+              <w:rPr>
+                <w:rFonts w:ascii="Arial" w:hAnsi="Arial" w:cs="Arial"/>
+              </w:rPr>
+            </w:pPr>
+            <w:r>
+              <w:rPr>
+                <w:rFonts w:ascii="Arial" w:hAnsi="Arial" w:cs="Arial"/>
+              </w:rPr>
+              <w:t>3</w:t>
+            </w:r>
+          </w:p>
+        </w:tc>
+        <w:tc>
+          <w:tcPr>
+            <w:tcW w:w="4766" w:type="dxa"/>
+          </w:tcPr>
+          <w:p>
+            <w:pPr>
+              <w:rPr>
+                <w:rFonts w:ascii="Arial" w:hAnsi="Arial" w:cs="Arial"/>
+              </w:rPr>
+            </w:pPr>
+            <w:r>
+              <w:rPr>
+                <w:rFonts w:ascii="Arial" w:hAnsi="Arial" w:cs="Arial"/>
+              </w:rPr>
+              <w:t>WBS</w:t>
+            </w:r>
+          </w:p>
+        </w:tc>
+      </w:tr>
+      <w:tr>
+        <w:trPr>
+          <w:jc w:val="center"/>
+        </w:trPr>
+        <w:tc>
+          <w:tcPr>
+            <w:tcW w:w="959" w:type="dxa"/>
+          </w:tcPr>
+          <w:p>
+            <w:pPr>
+              <w:jc w:val="center"/>
+              <w:rPr>
+                <w:rFonts w:ascii="Arial" w:hAnsi="Arial" w:cs="Arial"/>
+              </w:rPr>
+            </w:pPr>
+            <w:r>
+              <w:rPr>
+                <w:rFonts w:ascii="Arial" w:hAnsi="Arial" w:cs="Arial"/>
+              </w:rPr>
+              <w:t>4</w:t>
+            </w:r>
+          </w:p>
+        </w:tc>
+        <w:tc>
+          <w:tcPr>
+            <w:tcW w:w="4766" w:type="dxa"/>
+          </w:tcPr>
+          <w:p>
+            <w:pPr>
+              <w:rPr>
+                <w:rFonts w:ascii="Arial" w:hAnsi="Arial" w:cs="Arial"/>
+              </w:rPr>
+            </w:pPr>
+            <w:r>
+              <w:rPr>
+                <w:rFonts w:ascii="Arial" w:hAnsi="Arial" w:cs="Arial"/>
+              </w:rPr>
+              <w:t>SRS</w:t>
+            </w:r>
+          </w:p>
+        </w:tc>
+      </w:tr>
+      <w:tr>
+        <w:trPr>
+          <w:jc w:val="center"/>
+        </w:trPr>
+        <w:tc>
+          <w:tcPr>
+            <w:tcW w:w="959" w:type="dxa"/>
+          </w:tcPr>
+          <w:p>
+            <w:pPr>
+              <w:jc w:val="center"/>
+              <w:rPr>
+                <w:rFonts w:ascii="Arial" w:hAnsi="Arial" w:cs="Arial"/>
+              </w:rPr>
+            </w:pPr>
+            <w:r>
+              <w:rPr>
+                <w:rFonts w:ascii="Arial" w:hAnsi="Arial" w:cs="Arial"/>
+              </w:rPr>
+              <w:t>5</w:t>
+            </w:r>
+          </w:p>
+        </w:tc>
+        <w:tc>
+          <w:tcPr>
+            <w:tcW w:w="4766" w:type="dxa"/>
+          </w:tcPr>
+          <w:p>
+            <w:pPr>
+              <w:rPr>
+                <w:rFonts w:ascii="Arial" w:hAnsi="Arial" w:cs="Arial"/>
+              </w:rPr>
+            </w:pPr>
+            <w:r>
+              <w:rPr>
+                <w:rFonts w:ascii="Arial" w:hAnsi="Arial" w:cs="Arial"/>
+              </w:rPr>
+              <w:t>Casos de uso</w:t>
+            </w:r>
+          </w:p>
+        </w:tc>
+      </w:tr>
+      <w:tr>
+        <w:trPr>
+          <w:jc w:val="center"/>
+        </w:trPr>
+        <w:tc>
+          <w:tcPr>
+            <w:tcW w:w="959" w:type="dxa"/>
+          </w:tcPr>
+          <w:p>
+            <w:pPr>
+              <w:jc w:val="center"/>
+              <w:rPr>
+                <w:rFonts w:ascii="Arial" w:hAnsi="Arial" w:cs="Arial"/>
+              </w:rPr>
+            </w:pPr>
+            <w:r>
+              <w:rPr>
+                <w:rFonts w:ascii="Arial" w:hAnsi="Arial" w:cs="Arial"/>
+              </w:rPr>
+              <w:t>6</w:t>
+            </w:r>
+          </w:p>
+        </w:tc>
+        <w:tc>
+          <w:tcPr>
+            <w:tcW w:w="4766" w:type="dxa"/>
+          </w:tcPr>
+          <w:p>
+            <w:pPr>
+              <w:rPr>
+                <w:rFonts w:ascii="Arial" w:hAnsi="Arial" w:cs="Arial"/>
+              </w:rPr>
+            </w:pPr>
+            <w:r>
+              <w:rPr>
+                <w:rFonts w:ascii="Arial" w:hAnsi="Arial" w:cs="Arial"/>
+              </w:rPr>
+              <w:t>Diagrama de clases</w:t>
+            </w:r>
+          </w:p>
+        </w:tc>
+      </w:tr>
+      <w:tr>
+        <w:trPr>
+          <w:jc w:val="center"/>
+        </w:trPr>
+        <w:tc>
+          <w:tcPr>
+            <w:tcW w:w="959" w:type="dxa"/>
+          </w:tcPr>
+          <w:p>
+            <w:pPr>
+              <w:jc w:val="center"/>
+              <w:rPr>
+                <w:rFonts w:ascii="Arial" w:hAnsi="Arial" w:cs="Arial"/>
+              </w:rPr>
+            </w:pPr>
+            <w:r>
+              <w:rPr>
+                <w:rFonts w:ascii="Arial" w:hAnsi="Arial" w:cs="Arial"/>
+              </w:rPr>
+              <w:t>7</w:t>
+            </w:r>
+          </w:p>
+        </w:tc>
+        <w:tc>
+          <w:tcPr>
+            <w:tcW w:w="4766" w:type="dxa"/>
+          </w:tcPr>
+          <w:p>
+            <w:pPr>
+              <w:rPr>
+                <w:rFonts w:ascii="Arial" w:hAnsi="Arial" w:cs="Arial"/>
+              </w:rPr>
+            </w:pPr>
+            <w:r>
+              <w:rPr>
+                <w:rFonts w:ascii="Arial" w:hAnsi="Arial" w:cs="Arial"/>
+              </w:rPr>
+              <w:t>Diagrama relacional</w:t>
+            </w:r>
+          </w:p>
+        </w:tc>
+      </w:tr>
+      <w:tr>
+        <w:trPr>
+          <w:jc w:val="center"/>
+        </w:trPr>
+        <w:tc>
+          <w:tcPr>
+            <w:tcW w:w="959" w:type="dxa"/>
+          </w:tcPr>
+          <w:p>
+            <w:pPr>
+              <w:jc w:val="center"/>
+              <w:rPr>
+                <w:rFonts w:ascii="Arial" w:hAnsi="Arial" w:cs="Arial"/>
+              </w:rPr>
+            </w:pPr>
+            <w:r>
+              <w:rPr>
+                <w:rFonts w:ascii="Arial" w:hAnsi="Arial" w:cs="Arial"/>
+              </w:rPr>
+              <w:t>8</w:t>
+            </w:r>
+          </w:p>
+        </w:tc>
+        <w:tc>
+          <w:tcPr>
+            <w:tcW w:w="4766" w:type="dxa"/>
+          </w:tcPr>
+          <w:p>
+            <w:pPr>
+              <w:rPr>
+                <w:rFonts w:ascii="Arial" w:hAnsi="Arial" w:cs="Arial"/>
+              </w:rPr>
+            </w:pPr>
+            <w:r>
+              <w:rPr>
+                <w:rFonts w:ascii="Arial" w:hAnsi="Arial" w:cs="Arial"/>
+              </w:rPr>
+              <w:t>Diagrama e-r</w:t>
+            </w:r>
+          </w:p>
+        </w:tc>
+      </w:tr>
+      <w:tr>
+        <w:trPr>
+          <w:jc w:val="center"/>
+        </w:trPr>
+        <w:tc>
+          <w:tcPr>
+            <w:tcW w:w="959" w:type="dxa"/>
+          </w:tcPr>
+          <w:p>
+            <w:pPr>
+              <w:jc w:val="center"/>
+              <w:rPr>
+                <w:rFonts w:ascii="Arial" w:hAnsi="Arial" w:cs="Arial"/>
+              </w:rPr>
+            </w:pPr>
+            <w:r>
+              <w:rPr>
+                <w:rFonts w:ascii="Arial" w:hAnsi="Arial" w:cs="Arial"/>
+              </w:rPr>
+              <w:t>9</w:t>
+            </w:r>
+          </w:p>
+        </w:tc>
+        <w:tc>
+          <w:tcPr>
+            <w:tcW w:w="4766" w:type="dxa"/>
+          </w:tcPr>
+          <w:p>
+            <w:pPr>
+              <w:rPr>
+                <w:rFonts w:ascii="Arial" w:hAnsi="Arial" w:cs="Arial"/>
+              </w:rPr>
+            </w:pPr>
+            <w:r>
+              <w:rPr>
+                <w:rFonts w:ascii="Arial" w:hAnsi="Arial" w:cs="Arial"/>
+              </w:rPr>
+              <w:t>Mapa de navegación</w:t>
+            </w:r>
+          </w:p>
+        </w:tc>
+      </w:tr>
+      <w:tr>
+        <w:trPr>
+          <w:jc w:val="center"/>
+        </w:trPr>
+        <w:tc>
+          <w:tcPr>
+            <w:tcW w:w="959" w:type="dxa"/>
+          </w:tcPr>
+          <w:p>
+            <w:pPr>
+              <w:jc w:val="center"/>
+              <w:rPr>
+                <w:rFonts w:ascii="Arial" w:hAnsi="Arial" w:cs="Arial"/>
+              </w:rPr>
+            </w:pPr>
+            <w:r>
+              <w:rPr>
+                <w:rFonts w:ascii="Arial" w:hAnsi="Arial" w:cs="Arial"/>
+              </w:rPr>
+              <w:t>10</w:t>
+            </w:r>
+          </w:p>
+        </w:tc>
+        <w:tc>
+          <w:tcPr>
+            <w:tcW w:w="4766" w:type="dxa"/>
+          </w:tcPr>
+          <w:p>
+            <w:pPr>
+              <w:rPr>
+                <w:rFonts w:ascii="Arial" w:hAnsi="Arial" w:cs="Arial"/>
+              </w:rPr>
+            </w:pPr>
+            <w:r>
+              <w:rPr>
+                <w:rFonts w:ascii="Arial" w:hAnsi="Arial" w:cs="Arial"/>
+              </w:rPr>
+              <w:t>Base de datos</w:t>
+            </w:r>
+          </w:p>
+        </w:tc>
+      </w:tr>
+      <w:tr>
+        <w:trPr>
+          <w:jc w:val="center"/>
+        </w:trPr>
+        <w:tc>
+          <w:tcPr>
+            <w:tcW w:w="959" w:type="dxa"/>
+          </w:tcPr>
+          <w:p>
+            <w:pPr>
+              <w:jc w:val="center"/>
+              <w:rPr>
+                <w:rFonts w:ascii="Arial" w:hAnsi="Arial" w:cs="Arial"/>
+              </w:rPr>
+            </w:pPr>
+            <w:r>
+              <w:rPr>
+                <w:rFonts w:ascii="Arial" w:hAnsi="Arial" w:cs="Arial"/>
+              </w:rPr>
+              <w:t>11</w:t>
+            </w:r>
+          </w:p>
+        </w:tc>
+        <w:tc>
+          <w:tcPr>
+            <w:tcW w:w="4766" w:type="dxa"/>
+          </w:tcPr>
+          <w:p>
+            <w:pPr>
+              <w:rPr>
+                <w:rFonts w:ascii="Arial" w:hAnsi="Arial" w:cs="Arial"/>
+              </w:rPr>
+            </w:pPr>
+            <w:r>
+              <w:rPr>
+                <w:rFonts w:ascii="Arial" w:hAnsi="Arial" w:cs="Arial"/>
+              </w:rPr>
+              <w:t xml:space="preserve">Módulo </w:t>
+            </w:r>
+            <w:proofErr w:type="spellStart"/>
+            <w:r>
+              <w:rPr>
+                <w:rFonts w:ascii="Arial" w:hAnsi="Arial" w:cs="Arial"/>
+              </w:rPr>
+              <w:t>index</w:t>
+            </w:r>
+            <w:proofErr w:type="spellEnd"/>
+            <w:r>
+              <w:rPr>
+                <w:rFonts w:ascii="Arial" w:hAnsi="Arial" w:cs="Arial"/>
+              </w:rPr>
+              <w:t xml:space="preserve"> publico</w:t>
+            </w:r>
+          </w:p>
+        </w:tc>
+      </w:tr>
+      <w:tr>
+        <w:trPr>
+          <w:jc w:val="center"/>
+        </w:trPr>
+        <w:tc>
+          <w:tcPr>
+            <w:tcW w:w="959" w:type="dxa"/>
+          </w:tcPr>
+          <w:p>
+            <w:pPr>
+              <w:jc w:val="center"/>
+              <w:rPr>
+                <w:rFonts w:ascii="Arial" w:hAnsi="Arial" w:cs="Arial"/>
+              </w:rPr>
+            </w:pPr>
+            <w:r>
+              <w:rPr>
+                <w:rFonts w:ascii="Arial" w:hAnsi="Arial" w:cs="Arial"/>
+              </w:rPr>
+              <w:t>12</w:t>
+            </w:r>
+          </w:p>
+        </w:tc>
+        <w:tc>
+          <w:tcPr>
+            <w:tcW w:w="4766" w:type="dxa"/>
+          </w:tcPr>
+          <w:p>
+            <w:pPr>
+              <w:rPr>
+                <w:rFonts w:ascii="Arial" w:hAnsi="Arial" w:cs="Arial"/>
+              </w:rPr>
+            </w:pPr>
+            <w:r>
+              <w:rPr>
+                <w:rFonts w:ascii="Arial" w:hAnsi="Arial" w:cs="Arial"/>
+              </w:rPr>
+              <w:t>Módulo nosotros</w:t>
+            </w:r>
+          </w:p>
+        </w:tc>
+      </w:tr>
+      <w:tr>
+        <w:trPr>
+          <w:jc w:val="center"/>
+        </w:trPr>
+        <w:tc>
+          <w:tcPr>
+            <w:tcW w:w="959" w:type="dxa"/>
+          </w:tcPr>
+          <w:p>
+            <w:pPr>
+              <w:jc w:val="center"/>
+              <w:rPr>
+                <w:rFonts w:ascii="Arial" w:hAnsi="Arial" w:cs="Arial"/>
+              </w:rPr>
+            </w:pPr>
+            <w:r>
+              <w:rPr>
+                <w:rFonts w:ascii="Arial" w:hAnsi="Arial" w:cs="Arial"/>
+              </w:rPr>
+              <w:t>13</w:t>
+            </w:r>
+          </w:p>
+        </w:tc>
+        <w:tc>
+          <w:tcPr>
+            <w:tcW w:w="4766" w:type="dxa"/>
+          </w:tcPr>
+          <w:p>
+            <w:pPr>
+              <w:rPr>
+                <w:rFonts w:ascii="Arial" w:hAnsi="Arial" w:cs="Arial"/>
+              </w:rPr>
+            </w:pPr>
+            <w:r>
+              <w:rPr>
+                <w:rFonts w:ascii="Arial" w:hAnsi="Arial" w:cs="Arial"/>
+              </w:rPr>
+              <w:t>Módulo prescolar</w:t>
+            </w:r>
+          </w:p>
+        </w:tc>
+      </w:tr>
+      <w:tr>
+        <w:trPr>
+          <w:jc w:val="center"/>
+        </w:trPr>
+        <w:tc>
+          <w:tcPr>
+            <w:tcW w:w="959" w:type="dxa"/>
+          </w:tcPr>
+          <w:p>
+            <w:pPr>
+              <w:jc w:val="center"/>
+              <w:rPr>
+                <w:rFonts w:ascii="Arial" w:hAnsi="Arial" w:cs="Arial"/>
+              </w:rPr>
+            </w:pPr>
+            <w:r>
+              <w:rPr>
+                <w:rFonts w:ascii="Arial" w:hAnsi="Arial" w:cs="Arial"/>
+              </w:rPr>
+              <w:t>14</w:t>
+            </w:r>
+          </w:p>
+        </w:tc>
+        <w:tc>
+          <w:tcPr>
+            <w:tcW w:w="4766" w:type="dxa"/>
+          </w:tcPr>
+          <w:p>
+            <w:pPr>
+              <w:rPr>
+                <w:rFonts w:ascii="Arial" w:hAnsi="Arial" w:cs="Arial"/>
+              </w:rPr>
+            </w:pPr>
+            <w:r>
+              <w:rPr>
+                <w:rFonts w:ascii="Arial" w:hAnsi="Arial" w:cs="Arial"/>
+              </w:rPr>
+              <w:t>Módulo primaria</w:t>
+            </w:r>
+          </w:p>
+        </w:tc>
+      </w:tr>
+      <w:tr>
+        <w:trPr>
+          <w:jc w:val="center"/>
+        </w:trPr>
+        <w:tc>
+          <w:tcPr>
+            <w:tcW w:w="959" w:type="dxa"/>
+          </w:tcPr>
+          <w:p>
+            <w:pPr>
+              <w:jc w:val="center"/>
+              <w:rPr>
+                <w:rFonts w:ascii="Arial" w:hAnsi="Arial" w:cs="Arial"/>
+              </w:rPr>
+            </w:pPr>
+            <w:r>
+              <w:rPr>
+                <w:rFonts w:ascii="Arial" w:hAnsi="Arial" w:cs="Arial"/>
+              </w:rPr>
+              <w:t>15</w:t>
+            </w:r>
+          </w:p>
+        </w:tc>
+        <w:tc>
+          <w:tcPr>
+            <w:tcW w:w="4766" w:type="dxa"/>
+          </w:tcPr>
+          <w:p>
+            <w:pPr>
+              <w:rPr>
+                <w:rFonts w:ascii="Arial" w:hAnsi="Arial" w:cs="Arial"/>
+              </w:rPr>
+            </w:pPr>
+            <w:r>
+              <w:rPr>
+                <w:rFonts w:ascii="Arial" w:hAnsi="Arial" w:cs="Arial"/>
+              </w:rPr>
+              <w:t>Módulo pastoral</w:t>
+            </w:r>
+          </w:p>
+        </w:tc>
+      </w:tr>
+      <w:tr>
+        <w:trPr>
+          <w:jc w:val="center"/>
+        </w:trPr>
+        <w:tc>
+          <w:tcPr>
+            <w:tcW w:w="959" w:type="dxa"/>
+          </w:tcPr>
+          <w:p>
+            <w:pPr>
+              <w:jc w:val="center"/>
+              <w:rPr>
+                <w:rFonts w:ascii="Arial" w:hAnsi="Arial" w:cs="Arial"/>
+              </w:rPr>
+            </w:pPr>
+            <w:r>
+              <w:rPr>
+                <w:rFonts w:ascii="Arial" w:hAnsi="Arial" w:cs="Arial"/>
+              </w:rPr>
+              <w:t>16</w:t>
+            </w:r>
+          </w:p>
+        </w:tc>
+        <w:tc>
+          <w:tcPr>
+            <w:tcW w:w="4766" w:type="dxa"/>
+          </w:tcPr>
+          <w:p>
+            <w:pPr>
+              <w:rPr>
+                <w:rFonts w:ascii="Arial" w:hAnsi="Arial" w:cs="Arial"/>
+              </w:rPr>
+            </w:pPr>
+            <w:r>
+              <w:rPr>
+                <w:rFonts w:ascii="Arial" w:hAnsi="Arial" w:cs="Arial"/>
+              </w:rPr>
+              <w:t>Módulo familiar</w:t>
+            </w:r>
+          </w:p>
+        </w:tc>
+      </w:tr>
+      <w:tr>
+        <w:trPr>
+          <w:jc w:val="center"/>
+        </w:trPr>
+        <w:tc>
+          <w:tcPr>
+            <w:tcW w:w="959" w:type="dxa"/>
+          </w:tcPr>
+          <w:p>
+            <w:pPr>
+              <w:jc w:val="center"/>
+              <w:rPr>
+                <w:rFonts w:ascii="Arial" w:hAnsi="Arial" w:cs="Arial"/>
+              </w:rPr>
+            </w:pPr>
+            <w:r>
+              <w:rPr>
+                <w:rFonts w:ascii="Arial" w:hAnsi="Arial" w:cs="Arial"/>
+              </w:rPr>
+              <w:t>17</w:t>
+            </w:r>
+          </w:p>
+        </w:tc>
+        <w:tc>
+          <w:tcPr>
+            <w:tcW w:w="4766" w:type="dxa"/>
+          </w:tcPr>
+          <w:p>
+            <w:pPr>
+              <w:rPr>
+                <w:rFonts w:ascii="Arial" w:hAnsi="Arial" w:cs="Arial"/>
+              </w:rPr>
+            </w:pPr>
+            <w:r>
+              <w:rPr>
+                <w:rFonts w:ascii="Arial" w:hAnsi="Arial" w:cs="Arial"/>
+              </w:rPr>
+              <w:t>Módulo noticias</w:t>
+            </w:r>
+          </w:p>
+        </w:tc>
+      </w:tr>
+      <w:tr>
+        <w:trPr>
+          <w:jc w:val="center"/>
+        </w:trPr>
+        <w:tc>
+          <w:tcPr>
+            <w:tcW w:w="959" w:type="dxa"/>
+          </w:tcPr>
+          <w:p>
+            <w:pPr>
+              <w:jc w:val="center"/>
+              <w:rPr>
+                <w:rFonts w:ascii="Arial" w:hAnsi="Arial" w:cs="Arial"/>
+              </w:rPr>
+            </w:pPr>
+            <w:r>
+              <w:rPr>
+                <w:rFonts w:ascii="Arial" w:hAnsi="Arial" w:cs="Arial"/>
+              </w:rPr>
+              <w:t>18</w:t>
+            </w:r>
+          </w:p>
+        </w:tc>
+        <w:tc>
+          <w:tcPr>
+            <w:tcW w:w="4766" w:type="dxa"/>
+          </w:tcPr>
+          <w:p>
+            <w:pPr>
+              <w:rPr>
+                <w:rFonts w:ascii="Arial" w:hAnsi="Arial" w:cs="Arial"/>
+              </w:rPr>
+            </w:pPr>
+            <w:r>
+              <w:rPr>
+                <w:rFonts w:ascii="Arial" w:hAnsi="Arial" w:cs="Arial"/>
+              </w:rPr>
+              <w:t xml:space="preserve">Módulo contacto </w:t>
+            </w:r>
+          </w:p>
+        </w:tc>
+      </w:tr>
+      <w:tr>
+        <w:trPr>
+          <w:jc w:val="center"/>
+        </w:trPr>
+        <w:tc>
+          <w:tcPr>
+            <w:tcW w:w="959" w:type="dxa"/>
+          </w:tcPr>
+          <w:p>
+            <w:pPr>
+              <w:jc w:val="center"/>
+              <w:rPr>
+                <w:rFonts w:ascii="Arial" w:hAnsi="Arial" w:cs="Arial"/>
+              </w:rPr>
+            </w:pPr>
+            <w:r>
+              <w:rPr>
+                <w:rFonts w:ascii="Arial" w:hAnsi="Arial" w:cs="Arial"/>
+              </w:rPr>
+              <w:t>19</w:t>
+            </w:r>
+          </w:p>
+        </w:tc>
+        <w:tc>
+          <w:tcPr>
+            <w:tcW w:w="4766" w:type="dxa"/>
+          </w:tcPr>
+          <w:p>
+            <w:pPr>
+              <w:rPr>
+                <w:rFonts w:ascii="Arial" w:hAnsi="Arial" w:cs="Arial"/>
+              </w:rPr>
+            </w:pPr>
+            <w:r>
+              <w:rPr>
+                <w:rFonts w:ascii="Arial" w:hAnsi="Arial" w:cs="Arial"/>
+              </w:rPr>
+              <w:t xml:space="preserve">Módulo </w:t>
+            </w:r>
+            <w:proofErr w:type="spellStart"/>
+            <w:r>
+              <w:rPr>
+                <w:rFonts w:ascii="Arial" w:hAnsi="Arial" w:cs="Arial"/>
+              </w:rPr>
+              <w:t>login</w:t>
+            </w:r>
+            <w:proofErr w:type="spellEnd"/>
+          </w:p>
+        </w:tc>
+      </w:tr>
+      <w:tr>
+        <w:trPr>
+          <w:jc w:val="center"/>
+        </w:trPr>
+        <w:tc>
+          <w:tcPr>
+            <w:tcW w:w="959" w:type="dxa"/>
+          </w:tcPr>
+          <w:p>
+            <w:pPr>
+              <w:jc w:val="center"/>
+              <w:rPr>
+                <w:rFonts w:ascii="Arial" w:hAnsi="Arial" w:cs="Arial"/>
+              </w:rPr>
+            </w:pPr>
+            <w:r>
+              <w:rPr>
+                <w:rFonts w:ascii="Arial" w:hAnsi="Arial" w:cs="Arial"/>
+              </w:rPr>
+              <w:t>20</w:t>
+            </w:r>
+          </w:p>
+        </w:tc>
+        <w:tc>
+          <w:tcPr>
+            <w:tcW w:w="4766" w:type="dxa"/>
+          </w:tcPr>
+          <w:p>
+            <w:pPr>
+              <w:rPr>
+                <w:rFonts w:ascii="Arial" w:hAnsi="Arial" w:cs="Arial"/>
+              </w:rPr>
+            </w:pPr>
+            <w:r>
+              <w:rPr>
+                <w:rFonts w:ascii="Arial" w:hAnsi="Arial" w:cs="Arial"/>
+              </w:rPr>
+              <w:t xml:space="preserve">Módulo </w:t>
+            </w:r>
+            <w:proofErr w:type="spellStart"/>
+            <w:r>
+              <w:rPr>
+                <w:rFonts w:ascii="Arial" w:hAnsi="Arial" w:cs="Arial"/>
+              </w:rPr>
+              <w:t>index</w:t>
+            </w:r>
+            <w:proofErr w:type="spellEnd"/>
+            <w:r>
+              <w:rPr>
+                <w:rFonts w:ascii="Arial" w:hAnsi="Arial" w:cs="Arial"/>
+              </w:rPr>
+              <w:t xml:space="preserve"> administrador</w:t>
+            </w:r>
+          </w:p>
+        </w:tc>
+      </w:tr>
+      <w:tr>
+        <w:trPr>
+          <w:jc w:val="center"/>
+        </w:trPr>
+        <w:tc>
+          <w:tcPr>
+            <w:tcW w:w="959" w:type="dxa"/>
+          </w:tcPr>
+          <w:p>
+            <w:pPr>
+              <w:jc w:val="center"/>
+              <w:rPr>
+                <w:rFonts w:ascii="Arial" w:hAnsi="Arial" w:cs="Arial"/>
+              </w:rPr>
+            </w:pPr>
+            <w:r>
+              <w:rPr>
+                <w:rFonts w:ascii="Arial" w:hAnsi="Arial" w:cs="Arial"/>
+              </w:rPr>
+              <w:t>21</w:t>
+            </w:r>
+          </w:p>
+        </w:tc>
+        <w:tc>
+          <w:tcPr>
+            <w:tcW w:w="4766" w:type="dxa"/>
+          </w:tcPr>
+          <w:p>
+            <w:pPr>
+              <w:rPr>
+                <w:rFonts w:ascii="Arial" w:hAnsi="Arial" w:cs="Arial"/>
+              </w:rPr>
+            </w:pPr>
+            <w:r>
+              <w:rPr>
+                <w:rFonts w:ascii="Arial" w:hAnsi="Arial" w:cs="Arial"/>
+              </w:rPr>
+              <w:t>Módulo alumnos</w:t>
+            </w:r>
+          </w:p>
+        </w:tc>
+      </w:tr>
+      <w:tr>
+        <w:trPr>
+          <w:jc w:val="center"/>
+        </w:trPr>
+        <w:tc>
+          <w:tcPr>
+            <w:tcW w:w="959" w:type="dxa"/>
+          </w:tcPr>
+          <w:p>
+            <w:pPr>
+              <w:jc w:val="center"/>
+              <w:rPr>
+                <w:rFonts w:ascii="Arial" w:hAnsi="Arial" w:cs="Arial"/>
+              </w:rPr>
+            </w:pPr>
+            <w:r>
+              <w:rPr>
+                <w:rFonts w:ascii="Arial" w:hAnsi="Arial" w:cs="Arial"/>
+              </w:rPr>
+              <w:t>22</w:t>
+            </w:r>
+          </w:p>
+        </w:tc>
+        <w:tc>
+          <w:tcPr>
+            <w:tcW w:w="4766" w:type="dxa"/>
+          </w:tcPr>
+          <w:p>
+            <w:pPr>
+              <w:rPr>
+                <w:rFonts w:ascii="Arial" w:hAnsi="Arial" w:cs="Arial"/>
+              </w:rPr>
+            </w:pPr>
+            <w:r>
+              <w:rPr>
+                <w:rFonts w:ascii="Arial" w:hAnsi="Arial" w:cs="Arial"/>
+              </w:rPr>
+              <w:t xml:space="preserve">Módulo pagos </w:t>
+            </w:r>
+          </w:p>
+        </w:tc>
+      </w:tr>
+      <w:tr>
+        <w:trPr>
+          <w:jc w:val="center"/>
+        </w:trPr>
+        <w:tc>
+          <w:tcPr>
+            <w:tcW w:w="959" w:type="dxa"/>
+          </w:tcPr>
+          <w:p>
+            <w:pPr>
+              <w:jc w:val="center"/>
+              <w:rPr>
+                <w:rFonts w:ascii="Arial" w:hAnsi="Arial" w:cs="Arial"/>
+              </w:rPr>
+            </w:pPr>
+            <w:r>
+              <w:rPr>
+                <w:rFonts w:ascii="Arial" w:hAnsi="Arial" w:cs="Arial"/>
+              </w:rPr>
+              <w:t>23</w:t>
+            </w:r>
+          </w:p>
+        </w:tc>
+        <w:tc>
+          <w:tcPr>
+            <w:tcW w:w="4766" w:type="dxa"/>
+          </w:tcPr>
+          <w:p>
+            <w:pPr>
+              <w:rPr>
+                <w:rFonts w:ascii="Arial" w:hAnsi="Arial" w:cs="Arial"/>
+              </w:rPr>
+            </w:pPr>
+            <w:r>
+              <w:rPr>
+                <w:rFonts w:ascii="Arial" w:hAnsi="Arial" w:cs="Arial"/>
+              </w:rPr>
+              <w:t>Módulo configuración</w:t>
+            </w:r>
+          </w:p>
+        </w:tc>
+      </w:tr>
+      <w:tr>
+        <w:trPr>
+          <w:jc w:val="center"/>
+        </w:trPr>
+        <w:tc>
+          <w:tcPr>
+            <w:tcW w:w="959" w:type="dxa"/>
+          </w:tcPr>
+          <w:p>
+            <w:pPr>
+              <w:jc w:val="center"/>
+              <w:rPr>
+                <w:rFonts w:ascii="Arial" w:hAnsi="Arial" w:cs="Arial"/>
+              </w:rPr>
+            </w:pPr>
+            <w:r>
+              <w:rPr>
+                <w:rFonts w:ascii="Arial" w:hAnsi="Arial" w:cs="Arial"/>
+              </w:rPr>
+              <w:t>24</w:t>
+            </w:r>
+          </w:p>
+        </w:tc>
+        <w:tc>
+          <w:tcPr>
+            <w:tcW w:w="4766" w:type="dxa"/>
+          </w:tcPr>
+          <w:p>
+            <w:pPr>
+              <w:rPr>
+                <w:rFonts w:ascii="Arial" w:hAnsi="Arial" w:cs="Arial"/>
+              </w:rPr>
+            </w:pPr>
+            <w:r>
+              <w:rPr>
+                <w:rFonts w:ascii="Arial" w:hAnsi="Arial" w:cs="Arial"/>
+              </w:rPr>
+              <w:t>Módulo reportes</w:t>
+            </w:r>
+          </w:p>
+        </w:tc>
+      </w:tr>
+      <w:tr>
+        <w:trPr>
+          <w:jc w:val="center"/>
+        </w:trPr>
+        <w:tc>
+          <w:tcPr>
+            <w:tcW w:w="959" w:type="dxa"/>
+          </w:tcPr>
+          <w:p>
+            <w:pPr>
+              <w:jc w:val="center"/>
+              <w:rPr>
+                <w:rFonts w:ascii="Arial" w:hAnsi="Arial" w:cs="Arial"/>
+              </w:rPr>
+            </w:pPr>
+            <w:r>
+              <w:rPr>
+                <w:rFonts w:ascii="Arial" w:hAnsi="Arial" w:cs="Arial"/>
+              </w:rPr>
+              <w:t>25</w:t>
+            </w:r>
+          </w:p>
+        </w:tc>
+        <w:tc>
+          <w:tcPr>
+            <w:tcW w:w="4766" w:type="dxa"/>
+          </w:tcPr>
+          <w:p>
+            <w:pPr>
+              <w:rPr>
+                <w:rFonts w:ascii="Arial" w:hAnsi="Arial" w:cs="Arial"/>
+              </w:rPr>
+            </w:pPr>
+            <w:r>
+              <w:rPr>
+                <w:rFonts w:ascii="Arial" w:hAnsi="Arial" w:cs="Arial"/>
+              </w:rPr>
+              <w:t>Módulo becas</w:t>
+            </w:r>
+          </w:p>
+        </w:tc>
+      </w:tr>
+      <w:tr>
+        <w:trPr>
+          <w:jc w:val="center"/>
+        </w:trPr>
+        <w:tc>
+          <w:tcPr>
+            <w:tcW w:w="959" w:type="dxa"/>
+          </w:tcPr>
+          <w:p>
+            <w:pPr>
+              <w:jc w:val="center"/>
+              <w:rPr>
+                <w:rFonts w:ascii="Arial" w:hAnsi="Arial" w:cs="Arial"/>
+              </w:rPr>
+            </w:pPr>
+            <w:r>
+              <w:rPr>
+                <w:rFonts w:ascii="Arial" w:hAnsi="Arial" w:cs="Arial"/>
+              </w:rPr>
+              <w:t>26</w:t>
+            </w:r>
+          </w:p>
+        </w:tc>
+        <w:tc>
+          <w:tcPr>
+            <w:tcW w:w="4766" w:type="dxa"/>
+          </w:tcPr>
+          <w:p>
+            <w:pPr>
+              <w:rPr>
+                <w:rFonts w:ascii="Arial" w:hAnsi="Arial" w:cs="Arial"/>
+              </w:rPr>
+            </w:pPr>
+            <w:r>
+              <w:rPr>
+                <w:rFonts w:ascii="Arial" w:hAnsi="Arial" w:cs="Arial"/>
+              </w:rPr>
+              <w:t>Módulo ciclos</w:t>
+            </w:r>
+          </w:p>
+        </w:tc>
+      </w:tr>
+      <w:tr>
+        <w:trPr>
+          <w:jc w:val="center"/>
+        </w:trPr>
+        <w:tc>
+          <w:tcPr>
+            <w:tcW w:w="959" w:type="dxa"/>
+          </w:tcPr>
+          <w:p>
+            <w:pPr>
+              <w:jc w:val="center"/>
+              <w:rPr>
+                <w:rFonts w:ascii="Arial" w:hAnsi="Arial" w:cs="Arial"/>
+              </w:rPr>
+            </w:pPr>
+            <w:r>
+              <w:rPr>
+                <w:rFonts w:ascii="Arial" w:hAnsi="Arial" w:cs="Arial"/>
+              </w:rPr>
+              <w:t>27</w:t>
+            </w:r>
+          </w:p>
+        </w:tc>
+        <w:tc>
+          <w:tcPr>
+            <w:tcW w:w="4766" w:type="dxa"/>
+          </w:tcPr>
+          <w:p>
+            <w:pPr>
+              <w:rPr>
+                <w:rFonts w:ascii="Arial" w:hAnsi="Arial" w:cs="Arial"/>
+              </w:rPr>
+            </w:pPr>
+            <w:r>
+              <w:rPr>
+                <w:rFonts w:ascii="Arial" w:hAnsi="Arial" w:cs="Arial"/>
+              </w:rPr>
+              <w:t>Pruebas unitarias</w:t>
+            </w:r>
+          </w:p>
+        </w:tc>
+      </w:tr>
+      <w:tr>
+        <w:trPr>
+          <w:jc w:val="center"/>
+        </w:trPr>
+        <w:tc>
+          <w:tcPr>
+            <w:tcW w:w="959" w:type="dxa"/>
+          </w:tcPr>
+          <w:p>
+            <w:pPr>
+              <w:jc w:val="center"/>
+              <w:rPr>
+                <w:rFonts w:ascii="Arial" w:hAnsi="Arial" w:cs="Arial"/>
+              </w:rPr>
+            </w:pPr>
+            <w:r>
+              <w:rPr>
+                <w:rFonts w:ascii="Arial" w:hAnsi="Arial" w:cs="Arial"/>
+              </w:rPr>
+              <w:t>28</w:t>
+            </w:r>
+          </w:p>
+        </w:tc>
+        <w:tc>
+          <w:tcPr>
+            <w:tcW w:w="4766" w:type="dxa"/>
+          </w:tcPr>
+          <w:p>
+            <w:pPr>
+              <w:rPr>
+                <w:rFonts w:ascii="Arial" w:hAnsi="Arial" w:cs="Arial"/>
+              </w:rPr>
+            </w:pPr>
+            <w:r>
+              <w:rPr>
+                <w:rFonts w:ascii="Arial" w:hAnsi="Arial" w:cs="Arial"/>
+              </w:rPr>
+              <w:t>Pruebas de integración</w:t>
+            </w:r>
+          </w:p>
+        </w:tc>
+      </w:tr>
+      <w:tr>
+        <w:trPr>
+          <w:jc w:val="center"/>
+        </w:trPr>
+        <w:tc>
+          <w:tcPr>
+            <w:tcW w:w="959" w:type="dxa"/>
+          </w:tcPr>
+          <w:p>
+            <w:pPr>
+              <w:jc w:val="center"/>
+              <w:rPr>
+                <w:rFonts w:ascii="Arial" w:hAnsi="Arial" w:cs="Arial"/>
+              </w:rPr>
+            </w:pPr>
+            <w:r>
+              <w:rPr>
+                <w:rFonts w:ascii="Arial" w:hAnsi="Arial" w:cs="Arial"/>
+              </w:rPr>
+              <w:t>29</w:t>
+            </w:r>
+          </w:p>
+        </w:tc>
+        <w:tc>
+          <w:tcPr>
+            <w:tcW w:w="4766" w:type="dxa"/>
+          </w:tcPr>
+          <w:p>
+            <w:pPr>
+              <w:rPr>
+                <w:rFonts w:ascii="Arial" w:hAnsi="Arial" w:cs="Arial"/>
+              </w:rPr>
+            </w:pPr>
+            <w:r>
+              <w:rPr>
+                <w:rFonts w:ascii="Arial" w:hAnsi="Arial" w:cs="Arial"/>
+              </w:rPr>
+              <w:t xml:space="preserve">Pruebas de rendimiento </w:t>
+            </w:r>
+          </w:p>
+        </w:tc>
+      </w:tr>
+      <w:tr>
+        <w:trPr>
+          <w:jc w:val="center"/>
+        </w:trPr>
+        <w:tc>
+          <w:tcPr>
+            <w:tcW w:w="959" w:type="dxa"/>
+          </w:tcPr>
+          <w:p>
+            <w:pPr>
+              <w:jc w:val="center"/>
+              <w:rPr>
+                <w:rFonts w:ascii="Arial" w:hAnsi="Arial" w:cs="Arial"/>
+              </w:rPr>
+            </w:pPr>
+            <w:r>
+              <w:rPr>
+                <w:rFonts w:ascii="Arial" w:hAnsi="Arial" w:cs="Arial"/>
+              </w:rPr>
+              <w:t>30</w:t>
+            </w:r>
+          </w:p>
+        </w:tc>
+        <w:tc>
+          <w:tcPr>
+            <w:tcW w:w="4766" w:type="dxa"/>
+          </w:tcPr>
+          <w:p>
+            <w:pPr>
+              <w:rPr>
+                <w:rFonts w:ascii="Arial" w:hAnsi="Arial" w:cs="Arial"/>
+              </w:rPr>
+            </w:pPr>
+            <w:r>
+              <w:rPr>
+                <w:rFonts w:ascii="Arial" w:hAnsi="Arial" w:cs="Arial"/>
+              </w:rPr>
+              <w:t xml:space="preserve">Pruebas de sistema </w:t>
+            </w:r>
+          </w:p>
+        </w:tc>
+      </w:tr>
+      <w:tr>
+        <w:trPr>
+          <w:jc w:val="center"/>
+        </w:trPr>
+        <w:tc>
+          <w:tcPr>
+            <w:tcW w:w="959" w:type="dxa"/>
+          </w:tcPr>
+          <w:p>
+            <w:pPr>
+              <w:jc w:val="center"/>
+              <w:rPr>
+                <w:rFonts w:ascii="Arial" w:hAnsi="Arial" w:cs="Arial"/>
+              </w:rPr>
+            </w:pPr>
+            <w:r>
+              <w:rPr>
+                <w:rFonts w:ascii="Arial" w:hAnsi="Arial" w:cs="Arial"/>
+              </w:rPr>
+              <w:t>3</w:t>
+            </w:r>
+            <w:r>
+              <w:rPr>
+                <w:rFonts w:ascii="Arial" w:hAnsi="Arial" w:cs="Arial"/>
+              </w:rPr>
+              <w:t>1</w:t>
+            </w:r>
+          </w:p>
+        </w:tc>
+        <w:tc>
+          <w:tcPr>
+            <w:tcW w:w="4766" w:type="dxa"/>
+          </w:tcPr>
+          <w:p>
+            <w:pPr>
+              <w:rPr>
+                <w:rFonts w:ascii="Arial" w:hAnsi="Arial" w:cs="Arial"/>
+              </w:rPr>
+            </w:pPr>
+            <w:r>
+              <w:rPr>
+                <w:rFonts w:ascii="Arial" w:hAnsi="Arial" w:cs="Arial"/>
+              </w:rPr>
+              <w:t xml:space="preserve">Acta de cierre de proyecto </w:t>
+            </w:r>
+          </w:p>
+        </w:tc>
+      </w:tr>
+    </w:tbl>
+    <w:p>
+      <w:pPr>
+        <w:rPr>
+          <w:rFonts w:ascii="Arial" w:hAnsi="Arial" w:cs="Arial"/>
+        </w:rPr>
+      </w:pPr>
+    </w:p>
+    <w:p>
+      <w:pPr>
+        <w:rPr>
+          <w:rFonts w:ascii="Arial" w:hAnsi="Arial" w:cs="Arial"/>
+        </w:rPr>
+      </w:pPr>
+      <w:r>
+        <w:rPr>
+          <w:rFonts w:ascii="Arial" w:hAnsi="Arial" w:cs="Arial"/>
+        </w:rPr>
+        <w:br w:type="page"/>
+      </w:r>
+    </w:p>
+    <w:tbl>
+      <w:tblPr>
+        <w:tblStyle w:val="Tablaconcuadrcula"/>
+        <w:tblW w:w="0" w:type="auto"/>
+        <w:tblBorders>
+          <w:top w:val="single" w:sz="4" w:space="0" w:color="CCCC00"/>
+          <w:left w:val="single" w:sz="4" w:space="0" w:color="CCCC00"/>
+          <w:bottom w:val="single" w:sz="4" w:space="0" w:color="CCCC00"/>
+          <w:right w:val="single" w:sz="4" w:space="0" w:color="CCCC00"/>
+          <w:insideH w:val="single" w:sz="4" w:space="0" w:color="CCCC00"/>
+          <w:insideV w:val="single" w:sz="4" w:space="0" w:color="CCCC00"/>
+        </w:tblBorders>
+        <w:tblLook w:val="04A0" w:firstRow="1" w:lastRow="0" w:firstColumn="1" w:lastColumn="0" w:noHBand="0" w:noVBand="1"/>
+      </w:tblPr>
+      <w:tblGrid>
+        <w:gridCol w:w="675"/>
+        <w:gridCol w:w="3828"/>
+        <w:gridCol w:w="5275"/>
+      </w:tblGrid>
+      <w:tr>
+        <w:tc>
+          <w:tcPr>
+            <w:tcW w:w="9778" w:type="dxa"/>
+            <w:gridSpan w:val="3"/>
+            <w:shd w:val="clear" w:color="auto" w:fill="0033CC"/>
+          </w:tcPr>
+          <w:p>
+            <w:pPr>
+              <w:jc w:val="center"/>
+              <w:rPr>
+                <w:rFonts w:ascii="Arial" w:hAnsi="Arial" w:cs="Arial"/>
+                <w:b/>
+              </w:rPr>
+            </w:pPr>
+            <w:r>
+              <w:rPr>
+                <w:rFonts w:ascii="Arial" w:hAnsi="Arial" w:cs="Arial"/>
+                <w:b/>
+              </w:rPr>
+              <w:lastRenderedPageBreak/>
+              <w:t xml:space="preserve">Entregables </w:t>
+            </w:r>
+            <w:r>
+              <w:rPr>
+                <w:rFonts w:ascii="Arial" w:hAnsi="Arial" w:cs="Arial"/>
+                <w:b/>
+              </w:rPr>
+              <w:t xml:space="preserve">de </w:t>
+            </w:r>
+            <w:r>
+              <w:rPr>
+                <w:rFonts w:ascii="Arial" w:hAnsi="Arial" w:cs="Arial"/>
+                <w:b/>
+              </w:rPr>
+              <w:t>relación</w:t>
+            </w:r>
+            <w:r>
+              <w:rPr>
+                <w:rFonts w:ascii="Arial" w:hAnsi="Arial" w:cs="Arial"/>
+                <w:b/>
+              </w:rPr>
+              <w:t xml:space="preserve"> de proyecto</w:t>
+            </w:r>
+          </w:p>
+        </w:tc>
+      </w:tr>
+      <w:tr>
+        <w:tc>
+          <w:tcPr>
+            <w:tcW w:w="675" w:type="dxa"/>
+          </w:tcPr>
+          <w:p>
+            <w:pPr>
+              <w:jc w:val="center"/>
+              <w:rPr>
+                <w:rFonts w:ascii="Arial" w:hAnsi="Arial" w:cs="Arial"/>
+              </w:rPr>
+            </w:pPr>
+            <w:r>
+              <w:rPr>
+                <w:rFonts w:ascii="Arial" w:hAnsi="Arial" w:cs="Arial"/>
+              </w:rPr>
+              <w:t>ID</w:t>
+            </w:r>
+          </w:p>
+        </w:tc>
+        <w:tc>
+          <w:tcPr>
+            <w:tcW w:w="3828" w:type="dxa"/>
+          </w:tcPr>
+          <w:p>
+            <w:pPr>
+              <w:rPr>
+                <w:rFonts w:ascii="Arial" w:hAnsi="Arial" w:cs="Arial"/>
+              </w:rPr>
+            </w:pPr>
+            <w:r>
+              <w:rPr>
+                <w:rFonts w:ascii="Arial" w:hAnsi="Arial" w:cs="Arial"/>
+              </w:rPr>
+              <w:t xml:space="preserve">Entregable </w:t>
+            </w:r>
+          </w:p>
+        </w:tc>
+        <w:tc>
+          <w:tcPr>
+            <w:tcW w:w="5275" w:type="dxa"/>
+          </w:tcPr>
+          <w:p>
+            <w:pPr>
+              <w:rPr>
+                <w:rFonts w:ascii="Arial" w:hAnsi="Arial" w:cs="Arial"/>
+              </w:rPr>
+            </w:pPr>
+            <w:r>
+              <w:rPr>
+                <w:rFonts w:ascii="Arial" w:hAnsi="Arial" w:cs="Arial"/>
+              </w:rPr>
+              <w:t xml:space="preserve">Localización </w:t>
+            </w:r>
+          </w:p>
+        </w:tc>
+      </w:tr>
+      <w:tr>
+        <w:tc>
+          <w:tcPr>
+            <w:tcW w:w="675" w:type="dxa"/>
+          </w:tcPr>
+          <w:p>
+            <w:pPr>
+              <w:jc w:val="center"/>
+              <w:rPr>
+                <w:rFonts w:ascii="Arial" w:hAnsi="Arial" w:cs="Arial"/>
+              </w:rPr>
+            </w:pPr>
+            <w:r>
+              <w:rPr>
+                <w:rFonts w:ascii="Arial" w:hAnsi="Arial" w:cs="Arial"/>
+              </w:rPr>
+              <w:t>1</w:t>
+            </w:r>
+          </w:p>
+        </w:tc>
+        <w:tc>
+          <w:tcPr>
+            <w:tcW w:w="3828" w:type="dxa"/>
+          </w:tcPr>
+          <w:p>
+            <w:pPr>
+              <w:rPr>
+                <w:rFonts w:ascii="Arial" w:hAnsi="Arial" w:cs="Arial"/>
+              </w:rPr>
+            </w:pPr>
+            <w:r>
+              <w:rPr>
+                <w:rFonts w:ascii="Arial" w:hAnsi="Arial" w:cs="Arial"/>
+              </w:rPr>
+              <w:t>Acta de inicio</w:t>
+            </w:r>
+          </w:p>
+        </w:tc>
+        <w:tc>
+          <w:tcPr>
+            <w:tcW w:w="5275" w:type="dxa"/>
+          </w:tcPr>
+          <w:p>
+            <w:pPr>
+              <w:rPr>
+                <w:rFonts w:ascii="Arial" w:hAnsi="Arial" w:cs="Arial"/>
+              </w:rPr>
+            </w:pPr>
+            <w:r>
+              <w:rPr>
+                <w:rFonts w:ascii="Arial" w:hAnsi="Arial" w:cs="Arial"/>
+              </w:rPr>
+              <w:t>TMv3/</w:t>
+            </w:r>
+            <w:proofErr w:type="spellStart"/>
+            <w:r>
+              <w:rPr>
+                <w:rFonts w:ascii="Arial" w:hAnsi="Arial" w:cs="Arial"/>
+              </w:rPr>
+              <w:t>Administracion</w:t>
+            </w:r>
+            <w:proofErr w:type="spellEnd"/>
+            <w:r>
+              <w:rPr>
+                <w:rFonts w:ascii="Arial" w:hAnsi="Arial" w:cs="Arial"/>
+              </w:rPr>
+              <w:t>-de-</w:t>
+            </w:r>
+            <w:proofErr w:type="spellStart"/>
+            <w:r>
+              <w:rPr>
+                <w:rFonts w:ascii="Arial" w:hAnsi="Arial" w:cs="Arial"/>
+              </w:rPr>
+              <w:t>royectos</w:t>
+            </w:r>
+            <w:proofErr w:type="spellEnd"/>
+            <w:r>
+              <w:rPr>
+                <w:rFonts w:ascii="Arial" w:hAnsi="Arial" w:cs="Arial"/>
+              </w:rPr>
+              <w:t>/</w:t>
+            </w:r>
+            <w:r>
+              <w:t xml:space="preserve"> </w:t>
+            </w:r>
+            <w:proofErr w:type="spellStart"/>
+            <w:r>
+              <w:rPr>
+                <w:rFonts w:ascii="Arial" w:hAnsi="Arial" w:cs="Arial"/>
+              </w:rPr>
+              <w:t>Planeacion</w:t>
+            </w:r>
+            <w:proofErr w:type="spellEnd"/>
+            <w:r>
+              <w:rPr>
+                <w:rFonts w:ascii="Arial" w:hAnsi="Arial" w:cs="Arial"/>
+              </w:rPr>
+              <w:t>-del-proyecto</w:t>
+            </w:r>
+            <w:r>
+              <w:rPr>
+                <w:rFonts w:ascii="Arial" w:hAnsi="Arial" w:cs="Arial"/>
+              </w:rPr>
+              <w:t>/</w:t>
+            </w:r>
+            <w:r>
+              <w:t xml:space="preserve"> </w:t>
+            </w:r>
+            <w:r>
+              <w:rPr>
+                <w:rFonts w:ascii="Arial" w:hAnsi="Arial" w:cs="Arial"/>
+              </w:rPr>
+              <w:t>TMv3-Carta-de-inicio-del-proyecto</w:t>
+            </w:r>
+            <w:r>
+              <w:rPr>
+                <w:rFonts w:ascii="Arial" w:hAnsi="Arial" w:cs="Arial"/>
+              </w:rPr>
+              <w:t>/</w:t>
+            </w:r>
+          </w:p>
+        </w:tc>
+      </w:tr>
+      <w:tr>
+        <w:tc>
+          <w:tcPr>
+            <w:tcW w:w="675" w:type="dxa"/>
+          </w:tcPr>
+          <w:p>
+            <w:pPr>
+              <w:jc w:val="center"/>
+              <w:rPr>
+                <w:rFonts w:ascii="Arial" w:hAnsi="Arial" w:cs="Arial"/>
+              </w:rPr>
+            </w:pPr>
+            <w:r>
+              <w:rPr>
+                <w:rFonts w:ascii="Arial" w:hAnsi="Arial" w:cs="Arial"/>
+              </w:rPr>
+              <w:t>2</w:t>
+            </w:r>
+          </w:p>
+        </w:tc>
+        <w:tc>
+          <w:tcPr>
+            <w:tcW w:w="3828" w:type="dxa"/>
+          </w:tcPr>
+          <w:p>
+            <w:pPr>
+              <w:rPr>
+                <w:rFonts w:ascii="Arial" w:hAnsi="Arial" w:cs="Arial"/>
+              </w:rPr>
+            </w:pPr>
+            <w:r>
+              <w:rPr>
+                <w:rFonts w:ascii="Arial" w:hAnsi="Arial" w:cs="Arial"/>
+              </w:rPr>
+              <w:t>Plan de alcances</w:t>
+            </w:r>
+          </w:p>
+        </w:tc>
+        <w:tc>
+          <w:tcPr>
+            <w:tcW w:w="5275" w:type="dxa"/>
+          </w:tcPr>
+          <w:p>
+            <w:pPr>
+              <w:rPr>
+                <w:rFonts w:ascii="Arial" w:hAnsi="Arial" w:cs="Arial"/>
+              </w:rPr>
+            </w:pPr>
+            <w:r>
+              <w:rPr>
+                <w:rFonts w:ascii="Arial" w:hAnsi="Arial" w:cs="Arial"/>
+              </w:rPr>
+              <w:t>TMv3/</w:t>
+            </w:r>
+            <w:proofErr w:type="spellStart"/>
+            <w:r>
+              <w:rPr>
+                <w:rFonts w:ascii="Arial" w:hAnsi="Arial" w:cs="Arial"/>
+              </w:rPr>
+              <w:t>Administracion</w:t>
+            </w:r>
+            <w:proofErr w:type="spellEnd"/>
+            <w:r>
+              <w:rPr>
+                <w:rFonts w:ascii="Arial" w:hAnsi="Arial" w:cs="Arial"/>
+              </w:rPr>
+              <w:t>-de-Proyectos/</w:t>
+            </w:r>
+            <w:r>
+              <w:t xml:space="preserve"> </w:t>
+            </w:r>
+            <w:proofErr w:type="spellStart"/>
+            <w:r>
+              <w:rPr>
+                <w:rFonts w:ascii="Arial" w:hAnsi="Arial" w:cs="Arial"/>
+              </w:rPr>
+              <w:t>Planeacion</w:t>
+            </w:r>
+            <w:proofErr w:type="spellEnd"/>
+            <w:r>
+              <w:rPr>
+                <w:rFonts w:ascii="Arial" w:hAnsi="Arial" w:cs="Arial"/>
+              </w:rPr>
+              <w:t>-del-proyecto</w:t>
+            </w:r>
+            <w:r>
+              <w:rPr>
+                <w:rFonts w:ascii="Arial" w:hAnsi="Arial" w:cs="Arial"/>
+              </w:rPr>
+              <w:t>/</w:t>
+            </w:r>
+            <w:r>
+              <w:rPr>
+                <w:rFonts w:ascii="Arial" w:hAnsi="Arial" w:cs="Arial"/>
+              </w:rPr>
+              <w:t>TMv3-Plan-de-alcances</w:t>
+            </w:r>
+            <w:r>
+              <w:rPr>
+                <w:rFonts w:ascii="Arial" w:hAnsi="Arial" w:cs="Arial"/>
+              </w:rPr>
+              <w:t>/</w:t>
+            </w:r>
+          </w:p>
+        </w:tc>
+      </w:tr>
+      <w:tr>
+        <w:tc>
+          <w:tcPr>
+            <w:tcW w:w="675" w:type="dxa"/>
+          </w:tcPr>
+          <w:p>
+            <w:pPr>
+              <w:jc w:val="center"/>
+              <w:rPr>
+                <w:rFonts w:ascii="Arial" w:hAnsi="Arial" w:cs="Arial"/>
+              </w:rPr>
+            </w:pPr>
+            <w:r>
+              <w:rPr>
+                <w:rFonts w:ascii="Arial" w:hAnsi="Arial" w:cs="Arial"/>
+              </w:rPr>
+              <w:t>3</w:t>
+            </w:r>
+          </w:p>
+        </w:tc>
+        <w:tc>
+          <w:tcPr>
+            <w:tcW w:w="3828" w:type="dxa"/>
+          </w:tcPr>
+          <w:p>
+            <w:pPr>
+              <w:rPr>
+                <w:rFonts w:ascii="Arial" w:hAnsi="Arial" w:cs="Arial"/>
+              </w:rPr>
+            </w:pPr>
+            <w:r>
+              <w:rPr>
+                <w:rFonts w:ascii="Arial" w:hAnsi="Arial" w:cs="Arial"/>
+              </w:rPr>
+              <w:t>WBS</w:t>
+            </w:r>
+          </w:p>
+        </w:tc>
+        <w:tc>
+          <w:tcPr>
+            <w:tcW w:w="5275" w:type="dxa"/>
+          </w:tcPr>
+          <w:p>
+            <w:pPr>
+              <w:rPr>
+                <w:rFonts w:ascii="Arial" w:hAnsi="Arial" w:cs="Arial"/>
+              </w:rPr>
+            </w:pPr>
+            <w:r>
+              <w:rPr>
+                <w:rFonts w:ascii="Arial" w:hAnsi="Arial" w:cs="Arial"/>
+              </w:rPr>
+              <w:t>TMv3/</w:t>
+            </w:r>
+            <w:proofErr w:type="spellStart"/>
+            <w:r>
+              <w:rPr>
+                <w:rFonts w:ascii="Arial" w:hAnsi="Arial" w:cs="Arial"/>
+              </w:rPr>
+              <w:t>Administracion</w:t>
+            </w:r>
+            <w:proofErr w:type="spellEnd"/>
+            <w:r>
+              <w:rPr>
+                <w:rFonts w:ascii="Arial" w:hAnsi="Arial" w:cs="Arial"/>
+              </w:rPr>
+              <w:t>-de-Proyectos/</w:t>
+            </w:r>
+            <w:r>
+              <w:t xml:space="preserve"> </w:t>
+            </w:r>
+            <w:proofErr w:type="spellStart"/>
+            <w:r>
+              <w:rPr>
+                <w:rFonts w:ascii="Arial" w:hAnsi="Arial" w:cs="Arial"/>
+              </w:rPr>
+              <w:t>Planeacion</w:t>
+            </w:r>
+            <w:proofErr w:type="spellEnd"/>
+            <w:r>
+              <w:rPr>
+                <w:rFonts w:ascii="Arial" w:hAnsi="Arial" w:cs="Arial"/>
+              </w:rPr>
+              <w:t>-del-proyecto</w:t>
+            </w:r>
+            <w:r>
+              <w:rPr>
+                <w:rFonts w:ascii="Arial" w:hAnsi="Arial" w:cs="Arial"/>
+              </w:rPr>
+              <w:t>/</w:t>
+            </w:r>
+            <w:r>
+              <w:rPr>
+                <w:rFonts w:ascii="Arial" w:hAnsi="Arial" w:cs="Arial"/>
+              </w:rPr>
+              <w:t>TMv3-WBS</w:t>
+            </w:r>
+          </w:p>
+        </w:tc>
+      </w:tr>
+      <w:tr>
+        <w:tc>
+          <w:tcPr>
+            <w:tcW w:w="675" w:type="dxa"/>
+          </w:tcPr>
+          <w:p>
+            <w:pPr>
+              <w:jc w:val="center"/>
+              <w:rPr>
+                <w:rFonts w:ascii="Arial" w:hAnsi="Arial" w:cs="Arial"/>
+              </w:rPr>
+            </w:pPr>
+            <w:r>
+              <w:rPr>
+                <w:rFonts w:ascii="Arial" w:hAnsi="Arial" w:cs="Arial"/>
+              </w:rPr>
+              <w:t>4</w:t>
+            </w:r>
+          </w:p>
+        </w:tc>
+        <w:tc>
+          <w:tcPr>
+            <w:tcW w:w="3828" w:type="dxa"/>
+          </w:tcPr>
+          <w:p>
+            <w:pPr>
+              <w:rPr>
+                <w:rFonts w:ascii="Arial" w:hAnsi="Arial" w:cs="Arial"/>
+              </w:rPr>
+            </w:pPr>
+            <w:r>
+              <w:rPr>
+                <w:rFonts w:ascii="Arial" w:hAnsi="Arial" w:cs="Arial"/>
+              </w:rPr>
+              <w:t>SRS</w:t>
+            </w:r>
+          </w:p>
+        </w:tc>
+        <w:tc>
+          <w:tcPr>
+            <w:tcW w:w="5275" w:type="dxa"/>
+          </w:tcPr>
+          <w:p>
+            <w:pPr>
+              <w:rPr>
+                <w:rFonts w:ascii="Arial" w:hAnsi="Arial" w:cs="Arial"/>
+              </w:rPr>
+            </w:pPr>
+            <w:r>
+              <w:rPr>
+                <w:rFonts w:ascii="Arial" w:hAnsi="Arial" w:cs="Arial"/>
+              </w:rPr>
+              <w:t>TMv3/Administracion-de-Proyectos/</w:t>
+            </w:r>
+            <w:r>
+              <w:rPr>
+                <w:rFonts w:ascii="Arial" w:hAnsi="Arial" w:cs="Arial"/>
+              </w:rPr>
+              <w:t>Gestion-de-los-requerimientos</w:t>
+            </w:r>
+            <w:r>
+              <w:rPr>
+                <w:rFonts w:ascii="Arial" w:hAnsi="Arial" w:cs="Arial"/>
+              </w:rPr>
+              <w:t>/</w:t>
+            </w:r>
+            <w:r>
+              <w:rPr>
+                <w:rFonts w:ascii="Arial" w:hAnsi="Arial" w:cs="Arial"/>
+              </w:rPr>
+              <w:t>TMv3-SRS</w:t>
+            </w:r>
+          </w:p>
+        </w:tc>
+      </w:tr>
+      <w:tr>
+        <w:tc>
+          <w:tcPr>
+            <w:tcW w:w="675" w:type="dxa"/>
+          </w:tcPr>
+          <w:p>
+            <w:pPr>
+              <w:jc w:val="center"/>
+              <w:rPr>
+                <w:rFonts w:ascii="Arial" w:hAnsi="Arial" w:cs="Arial"/>
+              </w:rPr>
+            </w:pPr>
+            <w:r>
+              <w:rPr>
+                <w:rFonts w:ascii="Arial" w:hAnsi="Arial" w:cs="Arial"/>
+              </w:rPr>
+              <w:t>5</w:t>
+            </w:r>
+          </w:p>
+        </w:tc>
+        <w:tc>
+          <w:tcPr>
+            <w:tcW w:w="3828" w:type="dxa"/>
+          </w:tcPr>
+          <w:p>
+            <w:pPr>
+              <w:rPr>
+                <w:rFonts w:ascii="Arial" w:hAnsi="Arial" w:cs="Arial"/>
+              </w:rPr>
+            </w:pPr>
+            <w:r>
+              <w:rPr>
+                <w:rFonts w:ascii="Arial" w:hAnsi="Arial" w:cs="Arial"/>
+              </w:rPr>
+              <w:t>Casos de uso</w:t>
+            </w:r>
+          </w:p>
+        </w:tc>
+        <w:tc>
+          <w:tcPr>
+            <w:tcW w:w="5275" w:type="dxa"/>
+          </w:tcPr>
+          <w:p>
+            <w:pPr>
+              <w:rPr>
+                <w:rFonts w:ascii="Arial" w:hAnsi="Arial" w:cs="Arial"/>
+              </w:rPr>
+            </w:pPr>
+            <w:r>
+              <w:rPr>
+                <w:rFonts w:ascii="Arial" w:hAnsi="Arial" w:cs="Arial"/>
+              </w:rPr>
+              <w:t>TMv3/Administracion-de-Proyectos/</w:t>
+            </w:r>
+            <w:r>
+              <w:rPr>
+                <w:rFonts w:ascii="Arial" w:hAnsi="Arial" w:cs="Arial"/>
+              </w:rPr>
+              <w:t>Gestion-de-los-requerimientos</w:t>
+            </w:r>
+            <w:r>
+              <w:rPr>
+                <w:rFonts w:ascii="Arial" w:hAnsi="Arial" w:cs="Arial"/>
+              </w:rPr>
+              <w:t>/</w:t>
+            </w:r>
+            <w:r>
+              <w:rPr>
+                <w:rFonts w:ascii="Arial" w:hAnsi="Arial" w:cs="Arial"/>
+              </w:rPr>
+              <w:t>TMv3-Casos de Uso</w:t>
+            </w:r>
+          </w:p>
+        </w:tc>
+      </w:tr>
+      <w:tr>
+        <w:tc>
+          <w:tcPr>
+            <w:tcW w:w="675" w:type="dxa"/>
+          </w:tcPr>
+          <w:p>
+            <w:pPr>
+              <w:jc w:val="center"/>
+              <w:rPr>
+                <w:rFonts w:ascii="Arial" w:hAnsi="Arial" w:cs="Arial"/>
+              </w:rPr>
+            </w:pPr>
+            <w:r>
+              <w:rPr>
+                <w:rFonts w:ascii="Arial" w:hAnsi="Arial" w:cs="Arial"/>
+              </w:rPr>
+              <w:t>6</w:t>
+            </w:r>
+          </w:p>
+        </w:tc>
+        <w:tc>
+          <w:tcPr>
+            <w:tcW w:w="3828" w:type="dxa"/>
+          </w:tcPr>
+          <w:p>
+            <w:pPr>
+              <w:rPr>
+                <w:rFonts w:ascii="Arial" w:hAnsi="Arial" w:cs="Arial"/>
+              </w:rPr>
+            </w:pPr>
+            <w:r>
+              <w:rPr>
+                <w:rFonts w:ascii="Arial" w:hAnsi="Arial" w:cs="Arial"/>
+              </w:rPr>
+              <w:t>Diagrama de clases</w:t>
+            </w:r>
+          </w:p>
+        </w:tc>
+        <w:tc>
+          <w:tcPr>
+            <w:tcW w:w="5275" w:type="dxa"/>
+          </w:tcPr>
+          <w:p>
+            <w:pPr>
+              <w:rPr>
+                <w:rFonts w:ascii="Arial" w:hAnsi="Arial" w:cs="Arial"/>
+              </w:rPr>
+            </w:pPr>
+            <w:r>
+              <w:rPr>
+                <w:rFonts w:ascii="Arial" w:hAnsi="Arial" w:cs="Arial"/>
+              </w:rPr>
+              <w:t>TMv3/Administracion-de-Proyectos/</w:t>
+            </w:r>
+            <w:r>
+              <w:rPr>
+                <w:rFonts w:ascii="Arial" w:hAnsi="Arial" w:cs="Arial"/>
+              </w:rPr>
+              <w:t>Gestion-de-los-requerimientos</w:t>
+            </w:r>
+            <w:r>
+              <w:rPr>
+                <w:rFonts w:ascii="Arial" w:hAnsi="Arial" w:cs="Arial"/>
+              </w:rPr>
+              <w:t>/</w:t>
+            </w:r>
+            <w:r>
+              <w:rPr>
+                <w:rFonts w:ascii="Arial" w:hAnsi="Arial" w:cs="Arial"/>
+              </w:rPr>
+              <w:t>Diagrama de Clases</w:t>
+            </w:r>
+          </w:p>
+        </w:tc>
+      </w:tr>
+      <w:tr>
+        <w:tc>
+          <w:tcPr>
+            <w:tcW w:w="675" w:type="dxa"/>
+          </w:tcPr>
+          <w:p>
+            <w:pPr>
+              <w:jc w:val="center"/>
+              <w:rPr>
+                <w:rFonts w:ascii="Arial" w:hAnsi="Arial" w:cs="Arial"/>
+              </w:rPr>
+            </w:pPr>
+            <w:r>
+              <w:rPr>
+                <w:rFonts w:ascii="Arial" w:hAnsi="Arial" w:cs="Arial"/>
+              </w:rPr>
+              <w:t>7</w:t>
+            </w:r>
+          </w:p>
+        </w:tc>
+        <w:tc>
+          <w:tcPr>
+            <w:tcW w:w="3828" w:type="dxa"/>
+          </w:tcPr>
+          <w:p>
+            <w:pPr>
+              <w:rPr>
+                <w:rFonts w:ascii="Arial" w:hAnsi="Arial" w:cs="Arial"/>
+              </w:rPr>
+            </w:pPr>
+            <w:r>
+              <w:rPr>
+                <w:rFonts w:ascii="Arial" w:hAnsi="Arial" w:cs="Arial"/>
+              </w:rPr>
+              <w:t>Diagrama relacional</w:t>
+            </w:r>
+          </w:p>
+        </w:tc>
+        <w:tc>
+          <w:tcPr>
+            <w:tcW w:w="5275" w:type="dxa"/>
+          </w:tcPr>
+          <w:p>
+            <w:pPr>
+              <w:rPr>
+                <w:rFonts w:ascii="Arial" w:hAnsi="Arial" w:cs="Arial"/>
+              </w:rPr>
+            </w:pPr>
+            <w:r>
+              <w:rPr>
+                <w:rFonts w:ascii="Arial" w:hAnsi="Arial" w:cs="Arial"/>
+              </w:rPr>
+              <w:t>TMv3/</w:t>
+            </w:r>
+            <w:proofErr w:type="spellStart"/>
+            <w:r>
+              <w:rPr>
+                <w:rFonts w:ascii="Arial" w:hAnsi="Arial" w:cs="Arial"/>
+              </w:rPr>
+              <w:t>Administracion</w:t>
+            </w:r>
+            <w:proofErr w:type="spellEnd"/>
+            <w:r>
+              <w:rPr>
+                <w:rFonts w:ascii="Arial" w:hAnsi="Arial" w:cs="Arial"/>
+              </w:rPr>
+              <w:t>-de-Proyectos/</w:t>
+            </w:r>
+            <w:r>
+              <w:t xml:space="preserve"> </w:t>
+            </w:r>
+            <w:proofErr w:type="spellStart"/>
+            <w:r>
+              <w:rPr>
+                <w:rFonts w:ascii="Arial" w:hAnsi="Arial" w:cs="Arial"/>
+              </w:rPr>
+              <w:t>Gestion</w:t>
+            </w:r>
+            <w:proofErr w:type="spellEnd"/>
+            <w:r>
+              <w:rPr>
+                <w:rFonts w:ascii="Arial" w:hAnsi="Arial" w:cs="Arial"/>
+              </w:rPr>
+              <w:t>-de-los-requerimientos</w:t>
+            </w:r>
+            <w:r>
+              <w:rPr>
+                <w:rFonts w:ascii="Arial" w:hAnsi="Arial" w:cs="Arial"/>
+              </w:rPr>
+              <w:t>/</w:t>
+            </w:r>
+            <w:r>
+              <w:rPr>
+                <w:rFonts w:ascii="Arial" w:hAnsi="Arial" w:cs="Arial"/>
+              </w:rPr>
+              <w:t>Diagrama R</w:t>
+            </w:r>
+          </w:p>
+        </w:tc>
+      </w:tr>
+      <w:tr>
+        <w:tc>
+          <w:tcPr>
+            <w:tcW w:w="675" w:type="dxa"/>
+          </w:tcPr>
+          <w:p>
+            <w:pPr>
+              <w:jc w:val="center"/>
+              <w:rPr>
+                <w:rFonts w:ascii="Arial" w:hAnsi="Arial" w:cs="Arial"/>
+              </w:rPr>
+            </w:pPr>
+            <w:r>
+              <w:rPr>
+                <w:rFonts w:ascii="Arial" w:hAnsi="Arial" w:cs="Arial"/>
+              </w:rPr>
+              <w:t>8</w:t>
+            </w:r>
+          </w:p>
+        </w:tc>
+        <w:tc>
+          <w:tcPr>
+            <w:tcW w:w="3828" w:type="dxa"/>
+          </w:tcPr>
+          <w:p>
+            <w:pPr>
+              <w:rPr>
+                <w:rFonts w:ascii="Arial" w:hAnsi="Arial" w:cs="Arial"/>
+              </w:rPr>
+            </w:pPr>
+            <w:r>
+              <w:rPr>
+                <w:rFonts w:ascii="Arial" w:hAnsi="Arial" w:cs="Arial"/>
+              </w:rPr>
+              <w:t>Diagra</w:t>
+            </w:r>
+            <w:r>
+              <w:rPr>
+                <w:rFonts w:ascii="Arial" w:hAnsi="Arial" w:cs="Arial"/>
+              </w:rPr>
+              <w:t>m</w:t>
+            </w:r>
+            <w:r>
+              <w:rPr>
+                <w:rFonts w:ascii="Arial" w:hAnsi="Arial" w:cs="Arial"/>
+              </w:rPr>
+              <w:t>a e-r</w:t>
+            </w:r>
+          </w:p>
+        </w:tc>
+        <w:tc>
+          <w:tcPr>
+            <w:tcW w:w="5275" w:type="dxa"/>
+          </w:tcPr>
+          <w:p>
+            <w:pPr>
+              <w:rPr>
+                <w:rFonts w:ascii="Arial" w:hAnsi="Arial" w:cs="Arial"/>
+              </w:rPr>
+            </w:pPr>
+            <w:r>
+              <w:rPr>
+                <w:rFonts w:ascii="Arial" w:hAnsi="Arial" w:cs="Arial"/>
+              </w:rPr>
+              <w:t>TMv3/</w:t>
+            </w:r>
+            <w:proofErr w:type="spellStart"/>
+            <w:r>
+              <w:rPr>
+                <w:rFonts w:ascii="Arial" w:hAnsi="Arial" w:cs="Arial"/>
+              </w:rPr>
+              <w:t>Administracion</w:t>
+            </w:r>
+            <w:proofErr w:type="spellEnd"/>
+            <w:r>
+              <w:rPr>
+                <w:rFonts w:ascii="Arial" w:hAnsi="Arial" w:cs="Arial"/>
+              </w:rPr>
+              <w:t>-de-Proyectos/</w:t>
+            </w:r>
+            <w:r>
+              <w:t xml:space="preserve"> </w:t>
+            </w:r>
+            <w:proofErr w:type="spellStart"/>
+            <w:r>
+              <w:rPr>
+                <w:rFonts w:ascii="Arial" w:hAnsi="Arial" w:cs="Arial"/>
+              </w:rPr>
+              <w:t>Gestion</w:t>
+            </w:r>
+            <w:proofErr w:type="spellEnd"/>
+            <w:r>
+              <w:rPr>
+                <w:rFonts w:ascii="Arial" w:hAnsi="Arial" w:cs="Arial"/>
+              </w:rPr>
+              <w:t>-de-los-requerimientos</w:t>
+            </w:r>
+            <w:r>
+              <w:rPr>
+                <w:rFonts w:ascii="Arial" w:hAnsi="Arial" w:cs="Arial"/>
+              </w:rPr>
+              <w:t>/</w:t>
+            </w:r>
+            <w:r>
+              <w:rPr>
+                <w:rFonts w:ascii="Arial" w:hAnsi="Arial" w:cs="Arial"/>
+              </w:rPr>
+              <w:t>Diagrama E-R</w:t>
+            </w:r>
+          </w:p>
+        </w:tc>
+      </w:tr>
+      <w:tr>
+        <w:tc>
+          <w:tcPr>
+            <w:tcW w:w="675" w:type="dxa"/>
+          </w:tcPr>
+          <w:p>
+            <w:pPr>
+              <w:jc w:val="center"/>
+              <w:rPr>
+                <w:rFonts w:ascii="Arial" w:hAnsi="Arial" w:cs="Arial"/>
+              </w:rPr>
+            </w:pPr>
+            <w:r>
+              <w:rPr>
+                <w:rFonts w:ascii="Arial" w:hAnsi="Arial" w:cs="Arial"/>
+              </w:rPr>
+              <w:t>9</w:t>
+            </w:r>
+          </w:p>
+        </w:tc>
+        <w:tc>
+          <w:tcPr>
+            <w:tcW w:w="3828" w:type="dxa"/>
+          </w:tcPr>
+          <w:p>
+            <w:pPr>
+              <w:rPr>
+                <w:rFonts w:ascii="Arial" w:hAnsi="Arial" w:cs="Arial"/>
+              </w:rPr>
+            </w:pPr>
+            <w:r>
+              <w:rPr>
+                <w:rFonts w:ascii="Arial" w:hAnsi="Arial" w:cs="Arial"/>
+              </w:rPr>
+              <w:t>Mapa de navegación</w:t>
+            </w:r>
+          </w:p>
+        </w:tc>
+        <w:tc>
+          <w:tcPr>
+            <w:tcW w:w="5275" w:type="dxa"/>
+          </w:tcPr>
+          <w:p>
+            <w:pPr>
+              <w:rPr>
+                <w:rFonts w:ascii="Arial" w:hAnsi="Arial" w:cs="Arial"/>
+              </w:rPr>
+            </w:pPr>
+            <w:r>
+              <w:rPr>
+                <w:rFonts w:ascii="Arial" w:hAnsi="Arial" w:cs="Arial"/>
+              </w:rPr>
+              <w:t>TMv3/</w:t>
+            </w:r>
+            <w:proofErr w:type="spellStart"/>
+            <w:r>
+              <w:rPr>
+                <w:rFonts w:ascii="Arial" w:hAnsi="Arial" w:cs="Arial"/>
+              </w:rPr>
+              <w:t>Administracion</w:t>
+            </w:r>
+            <w:proofErr w:type="spellEnd"/>
+            <w:r>
+              <w:rPr>
+                <w:rFonts w:ascii="Arial" w:hAnsi="Arial" w:cs="Arial"/>
+              </w:rPr>
+              <w:t>-de-Proyectos/</w:t>
+            </w:r>
+            <w:r>
+              <w:t xml:space="preserve"> </w:t>
+            </w:r>
+            <w:proofErr w:type="spellStart"/>
+            <w:r>
+              <w:rPr>
+                <w:rFonts w:ascii="Arial" w:hAnsi="Arial" w:cs="Arial"/>
+              </w:rPr>
+              <w:t>Gestion</w:t>
+            </w:r>
+            <w:proofErr w:type="spellEnd"/>
+            <w:r>
+              <w:rPr>
+                <w:rFonts w:ascii="Arial" w:hAnsi="Arial" w:cs="Arial"/>
+              </w:rPr>
+              <w:t>-de-los-requerimientos</w:t>
+            </w:r>
+            <w:r>
+              <w:rPr>
+                <w:rFonts w:ascii="Arial" w:hAnsi="Arial" w:cs="Arial"/>
+              </w:rPr>
+              <w:t>/</w:t>
+            </w:r>
+            <w:r>
+              <w:rPr>
+                <w:rFonts w:ascii="Arial" w:hAnsi="Arial" w:cs="Arial"/>
+              </w:rPr>
+              <w:t>publica</w:t>
+            </w:r>
+          </w:p>
+          <w:p>
+            <w:pPr>
+              <w:rPr>
+                <w:rFonts w:ascii="Arial" w:hAnsi="Arial" w:cs="Arial"/>
+              </w:rPr>
+            </w:pPr>
+          </w:p>
+          <w:p>
+            <w:pPr>
+              <w:rPr>
+                <w:rFonts w:ascii="Arial" w:hAnsi="Arial" w:cs="Arial"/>
+              </w:rPr>
+            </w:pPr>
+            <w:r>
+              <w:rPr>
+                <w:rFonts w:ascii="Arial" w:hAnsi="Arial" w:cs="Arial"/>
+              </w:rPr>
+              <w:t>TMv3/</w:t>
+            </w:r>
+            <w:proofErr w:type="spellStart"/>
+            <w:r>
+              <w:rPr>
+                <w:rFonts w:ascii="Arial" w:hAnsi="Arial" w:cs="Arial"/>
+              </w:rPr>
+              <w:t>Administracion</w:t>
+            </w:r>
+            <w:proofErr w:type="spellEnd"/>
+            <w:r>
+              <w:rPr>
+                <w:rFonts w:ascii="Arial" w:hAnsi="Arial" w:cs="Arial"/>
+              </w:rPr>
+              <w:t>-de-Proyectos/</w:t>
+            </w:r>
+            <w:r>
+              <w:t xml:space="preserve"> </w:t>
+            </w:r>
+            <w:proofErr w:type="spellStart"/>
+            <w:r>
+              <w:rPr>
+                <w:rFonts w:ascii="Arial" w:hAnsi="Arial" w:cs="Arial"/>
+              </w:rPr>
+              <w:t>Gestion</w:t>
+            </w:r>
+            <w:proofErr w:type="spellEnd"/>
+            <w:r>
+              <w:rPr>
+                <w:rFonts w:ascii="Arial" w:hAnsi="Arial" w:cs="Arial"/>
+              </w:rPr>
+              <w:t>-de-los-requerimientos</w:t>
+            </w:r>
+            <w:r>
+              <w:rPr>
+                <w:rFonts w:ascii="Arial" w:hAnsi="Arial" w:cs="Arial"/>
+              </w:rPr>
+              <w:t>/</w:t>
+            </w:r>
+            <w:r>
+              <w:rPr>
+                <w:rFonts w:ascii="Arial" w:hAnsi="Arial" w:cs="Arial"/>
+              </w:rPr>
+              <w:t>administrador</w:t>
+            </w:r>
+          </w:p>
+        </w:tc>
+      </w:tr>
+      <w:tr>
+        <w:tc>
+          <w:tcPr>
+            <w:tcW w:w="675" w:type="dxa"/>
+          </w:tcPr>
+          <w:p>
+            <w:pPr>
+              <w:jc w:val="center"/>
+              <w:rPr>
+                <w:rFonts w:ascii="Arial" w:hAnsi="Arial" w:cs="Arial"/>
+              </w:rPr>
+            </w:pPr>
+            <w:r>
+              <w:rPr>
+                <w:rFonts w:ascii="Arial" w:hAnsi="Arial" w:cs="Arial"/>
+              </w:rPr>
+              <w:t>10</w:t>
+            </w:r>
+          </w:p>
+        </w:tc>
+        <w:tc>
+          <w:tcPr>
+            <w:tcW w:w="3828" w:type="dxa"/>
+          </w:tcPr>
+          <w:p>
+            <w:pPr>
+              <w:rPr>
+                <w:rFonts w:ascii="Arial" w:hAnsi="Arial" w:cs="Arial"/>
+              </w:rPr>
+            </w:pPr>
+            <w:r>
+              <w:rPr>
+                <w:rFonts w:ascii="Arial" w:hAnsi="Arial" w:cs="Arial"/>
+              </w:rPr>
+              <w:t>Base de datos</w:t>
+            </w:r>
+          </w:p>
+        </w:tc>
+        <w:tc>
+          <w:tcPr>
+            <w:tcW w:w="5275" w:type="dxa"/>
+          </w:tcPr>
+          <w:p>
+            <w:pPr>
+              <w:rPr>
+                <w:rFonts w:ascii="Arial" w:hAnsi="Arial" w:cs="Arial"/>
+              </w:rPr>
+            </w:pPr>
+            <w:r>
+              <w:rPr>
+                <w:rFonts w:ascii="Arial" w:hAnsi="Arial" w:cs="Arial"/>
+              </w:rPr>
+              <w:t>TMv3/</w:t>
+            </w:r>
+            <w:r>
+              <w:rPr>
+                <w:rFonts w:ascii="Arial" w:hAnsi="Arial" w:cs="Arial"/>
+              </w:rPr>
+              <w:t>TMv3.1</w:t>
+            </w:r>
+            <w:r>
+              <w:rPr>
+                <w:rFonts w:ascii="Arial" w:hAnsi="Arial" w:cs="Arial"/>
+              </w:rPr>
+              <w:t>/</w:t>
+            </w:r>
+            <w:proofErr w:type="spellStart"/>
+            <w:r>
+              <w:rPr>
+                <w:rFonts w:ascii="Arial" w:hAnsi="Arial" w:cs="Arial"/>
+              </w:rPr>
+              <w:t>assets</w:t>
+            </w:r>
+            <w:proofErr w:type="spellEnd"/>
+          </w:p>
+        </w:tc>
+      </w:tr>
+      <w:tr>
+        <w:tc>
+          <w:tcPr>
+            <w:tcW w:w="675" w:type="dxa"/>
+          </w:tcPr>
+          <w:p>
+            <w:pPr>
+              <w:jc w:val="center"/>
+              <w:rPr>
+                <w:rFonts w:ascii="Arial" w:hAnsi="Arial" w:cs="Arial"/>
+              </w:rPr>
+            </w:pPr>
+            <w:r>
+              <w:rPr>
+                <w:rFonts w:ascii="Arial" w:hAnsi="Arial" w:cs="Arial"/>
+              </w:rPr>
+              <w:t>11</w:t>
+            </w:r>
+          </w:p>
+        </w:tc>
+        <w:tc>
+          <w:tcPr>
+            <w:tcW w:w="3828" w:type="dxa"/>
+          </w:tcPr>
+          <w:p>
+            <w:pPr>
+              <w:rPr>
+                <w:rFonts w:ascii="Arial" w:hAnsi="Arial" w:cs="Arial"/>
+              </w:rPr>
+            </w:pPr>
+            <w:r>
+              <w:rPr>
+                <w:rFonts w:ascii="Arial" w:hAnsi="Arial" w:cs="Arial"/>
+              </w:rPr>
+              <w:t>Módulo</w:t>
+            </w:r>
+            <w:r>
+              <w:rPr>
+                <w:rFonts w:ascii="Arial" w:hAnsi="Arial" w:cs="Arial"/>
+              </w:rPr>
+              <w:t xml:space="preserve"> </w:t>
+            </w:r>
+            <w:proofErr w:type="spellStart"/>
+            <w:r>
+              <w:rPr>
+                <w:rFonts w:ascii="Arial" w:hAnsi="Arial" w:cs="Arial"/>
+              </w:rPr>
+              <w:t>index</w:t>
+            </w:r>
+            <w:proofErr w:type="spellEnd"/>
+            <w:r>
+              <w:rPr>
+                <w:rFonts w:ascii="Arial" w:hAnsi="Arial" w:cs="Arial"/>
+              </w:rPr>
+              <w:t xml:space="preserve"> publico</w:t>
+            </w:r>
+          </w:p>
+        </w:tc>
+        <w:tc>
+          <w:tcPr>
+            <w:tcW w:w="5275" w:type="dxa"/>
+          </w:tcPr>
+          <w:p>
+            <w:pPr>
+              <w:rPr>
+                <w:rFonts w:ascii="Arial" w:hAnsi="Arial" w:cs="Arial"/>
+              </w:rPr>
+            </w:pPr>
+            <w:r>
+              <w:rPr>
+                <w:rFonts w:ascii="Arial" w:hAnsi="Arial" w:cs="Arial"/>
+              </w:rPr>
+              <w:t>TMv3/</w:t>
+            </w:r>
+            <w:r>
+              <w:rPr>
+                <w:rFonts w:ascii="Arial" w:hAnsi="Arial" w:cs="Arial"/>
+              </w:rPr>
+              <w:t>TMv3.1</w:t>
+            </w:r>
+            <w:r>
+              <w:rPr>
+                <w:rFonts w:ascii="Arial" w:hAnsi="Arial" w:cs="Arial"/>
+              </w:rPr>
+              <w:t>/</w:t>
+            </w:r>
+            <w:proofErr w:type="spellStart"/>
+            <w:r>
+              <w:rPr>
+                <w:rFonts w:ascii="Arial" w:hAnsi="Arial" w:cs="Arial"/>
+              </w:rPr>
+              <w:t>public</w:t>
+            </w:r>
+            <w:proofErr w:type="spellEnd"/>
+          </w:p>
+        </w:tc>
+      </w:tr>
+      <w:tr>
+        <w:tc>
+          <w:tcPr>
+            <w:tcW w:w="675" w:type="dxa"/>
+          </w:tcPr>
+          <w:p>
+            <w:pPr>
+              <w:jc w:val="center"/>
+              <w:rPr>
+                <w:rFonts w:ascii="Arial" w:hAnsi="Arial" w:cs="Arial"/>
+              </w:rPr>
+            </w:pPr>
+            <w:r>
+              <w:rPr>
+                <w:rFonts w:ascii="Arial" w:hAnsi="Arial" w:cs="Arial"/>
+              </w:rPr>
+              <w:t>12</w:t>
+            </w:r>
+          </w:p>
+        </w:tc>
+        <w:tc>
+          <w:tcPr>
+            <w:tcW w:w="3828" w:type="dxa"/>
+          </w:tcPr>
+          <w:p>
+            <w:pPr>
+              <w:rPr>
+                <w:rFonts w:ascii="Arial" w:hAnsi="Arial" w:cs="Arial"/>
+              </w:rPr>
+            </w:pPr>
+            <w:r>
+              <w:rPr>
+                <w:rFonts w:ascii="Arial" w:hAnsi="Arial" w:cs="Arial"/>
+              </w:rPr>
+              <w:t>Módulo nosotros</w:t>
+            </w:r>
+          </w:p>
+        </w:tc>
+        <w:tc>
+          <w:tcPr>
+            <w:tcW w:w="5275" w:type="dxa"/>
+          </w:tcPr>
+          <w:p>
+            <w:pPr>
+              <w:rPr>
+                <w:rFonts w:ascii="Arial" w:hAnsi="Arial" w:cs="Arial"/>
+              </w:rPr>
+            </w:pPr>
+            <w:r>
+              <w:rPr>
+                <w:rFonts w:ascii="Arial" w:hAnsi="Arial" w:cs="Arial"/>
+              </w:rPr>
+              <w:t>TMv3/</w:t>
+            </w:r>
+            <w:r>
+              <w:rPr>
+                <w:rFonts w:ascii="Arial" w:hAnsi="Arial" w:cs="Arial"/>
+              </w:rPr>
+              <w:t>TMv3.1</w:t>
+            </w:r>
+            <w:r>
+              <w:rPr>
+                <w:rFonts w:ascii="Arial" w:hAnsi="Arial" w:cs="Arial"/>
+              </w:rPr>
+              <w:t>/</w:t>
+            </w:r>
+            <w:proofErr w:type="spellStart"/>
+            <w:r>
+              <w:rPr>
+                <w:rFonts w:ascii="Arial" w:hAnsi="Arial" w:cs="Arial"/>
+              </w:rPr>
+              <w:t>public</w:t>
+            </w:r>
+            <w:proofErr w:type="spellEnd"/>
+          </w:p>
+        </w:tc>
+      </w:tr>
+      <w:tr>
+        <w:tc>
+          <w:tcPr>
+            <w:tcW w:w="675" w:type="dxa"/>
+          </w:tcPr>
+          <w:p>
+            <w:pPr>
+              <w:jc w:val="center"/>
+              <w:rPr>
+                <w:rFonts w:ascii="Arial" w:hAnsi="Arial" w:cs="Arial"/>
+              </w:rPr>
+            </w:pPr>
+            <w:r>
+              <w:rPr>
+                <w:rFonts w:ascii="Arial" w:hAnsi="Arial" w:cs="Arial"/>
+              </w:rPr>
+              <w:t>13</w:t>
+            </w:r>
+          </w:p>
+        </w:tc>
+        <w:tc>
+          <w:tcPr>
+            <w:tcW w:w="3828" w:type="dxa"/>
+          </w:tcPr>
+          <w:p>
+            <w:pPr>
+              <w:rPr>
+                <w:rFonts w:ascii="Arial" w:hAnsi="Arial" w:cs="Arial"/>
+              </w:rPr>
+            </w:pPr>
+            <w:r>
+              <w:rPr>
+                <w:rFonts w:ascii="Arial" w:hAnsi="Arial" w:cs="Arial"/>
+              </w:rPr>
+              <w:t>Módulo prescolar</w:t>
+            </w:r>
+          </w:p>
+        </w:tc>
+        <w:tc>
+          <w:tcPr>
+            <w:tcW w:w="5275" w:type="dxa"/>
+          </w:tcPr>
+          <w:p>
+            <w:pPr>
+              <w:rPr>
+                <w:rFonts w:ascii="Arial" w:hAnsi="Arial" w:cs="Arial"/>
+              </w:rPr>
+            </w:pPr>
+            <w:r>
+              <w:rPr>
+                <w:rFonts w:ascii="Arial" w:hAnsi="Arial" w:cs="Arial"/>
+              </w:rPr>
+              <w:t>TMv3/</w:t>
+            </w:r>
+            <w:r>
+              <w:rPr>
+                <w:rFonts w:ascii="Arial" w:hAnsi="Arial" w:cs="Arial"/>
+              </w:rPr>
+              <w:t>TMv3.1</w:t>
+            </w:r>
+            <w:r>
+              <w:rPr>
+                <w:rFonts w:ascii="Arial" w:hAnsi="Arial" w:cs="Arial"/>
+              </w:rPr>
+              <w:t>/</w:t>
+            </w:r>
+            <w:proofErr w:type="spellStart"/>
+            <w:r>
+              <w:rPr>
+                <w:rFonts w:ascii="Arial" w:hAnsi="Arial" w:cs="Arial"/>
+              </w:rPr>
+              <w:t>public</w:t>
+            </w:r>
+            <w:bookmarkStart w:id="0" w:name="_GoBack"/>
+            <w:bookmarkEnd w:id="0"/>
+            <w:proofErr w:type="spellEnd"/>
+          </w:p>
+        </w:tc>
+      </w:tr>
+      <w:tr>
+        <w:tc>
+          <w:tcPr>
+            <w:tcW w:w="675" w:type="dxa"/>
+          </w:tcPr>
+          <w:p>
+            <w:pPr>
+              <w:jc w:val="center"/>
+              <w:rPr>
+                <w:rFonts w:ascii="Arial" w:hAnsi="Arial" w:cs="Arial"/>
+              </w:rPr>
+            </w:pPr>
+            <w:r>
+              <w:rPr>
+                <w:rFonts w:ascii="Arial" w:hAnsi="Arial" w:cs="Arial"/>
+              </w:rPr>
+              <w:t>14</w:t>
+            </w:r>
+          </w:p>
+        </w:tc>
+        <w:tc>
+          <w:tcPr>
+            <w:tcW w:w="3828" w:type="dxa"/>
+          </w:tcPr>
+          <w:p>
+            <w:pPr>
+              <w:rPr>
+                <w:rFonts w:ascii="Arial" w:hAnsi="Arial" w:cs="Arial"/>
+              </w:rPr>
+            </w:pPr>
+            <w:r>
+              <w:rPr>
+                <w:rFonts w:ascii="Arial" w:hAnsi="Arial" w:cs="Arial"/>
+              </w:rPr>
+              <w:t>Módulo primaria</w:t>
+            </w:r>
+          </w:p>
+        </w:tc>
+        <w:tc>
+          <w:tcPr>
+            <w:tcW w:w="5275" w:type="dxa"/>
+          </w:tcPr>
+          <w:p>
+            <w:pPr>
+              <w:rPr>
+                <w:rFonts w:ascii="Arial" w:hAnsi="Arial" w:cs="Arial"/>
+              </w:rPr>
+            </w:pPr>
+            <w:r>
+              <w:rPr>
+                <w:rFonts w:ascii="Arial" w:hAnsi="Arial" w:cs="Arial"/>
+              </w:rPr>
+              <w:t>TMv3/</w:t>
+            </w:r>
+            <w:r>
+              <w:rPr>
+                <w:rFonts w:ascii="Arial" w:hAnsi="Arial" w:cs="Arial"/>
+              </w:rPr>
+              <w:t>TMv3.1</w:t>
+            </w:r>
+            <w:r>
+              <w:rPr>
+                <w:rFonts w:ascii="Arial" w:hAnsi="Arial" w:cs="Arial"/>
+              </w:rPr>
+              <w:t>/</w:t>
+            </w:r>
+            <w:proofErr w:type="spellStart"/>
+            <w:r>
+              <w:rPr>
+                <w:rFonts w:ascii="Arial" w:hAnsi="Arial" w:cs="Arial"/>
+              </w:rPr>
+              <w:t>public</w:t>
+            </w:r>
+            <w:proofErr w:type="spellEnd"/>
+          </w:p>
+        </w:tc>
+      </w:tr>
+      <w:tr>
+        <w:tc>
+          <w:tcPr>
+            <w:tcW w:w="675" w:type="dxa"/>
+          </w:tcPr>
+          <w:p>
+            <w:pPr>
+              <w:jc w:val="center"/>
+              <w:rPr>
+                <w:rFonts w:ascii="Arial" w:hAnsi="Arial" w:cs="Arial"/>
+              </w:rPr>
+            </w:pPr>
+            <w:r>
+              <w:rPr>
+                <w:rFonts w:ascii="Arial" w:hAnsi="Arial" w:cs="Arial"/>
+              </w:rPr>
+              <w:t>15</w:t>
+            </w:r>
+          </w:p>
+        </w:tc>
+        <w:tc>
+          <w:tcPr>
+            <w:tcW w:w="3828" w:type="dxa"/>
+          </w:tcPr>
+          <w:p>
+            <w:pPr>
+              <w:rPr>
+                <w:rFonts w:ascii="Arial" w:hAnsi="Arial" w:cs="Arial"/>
+              </w:rPr>
+            </w:pPr>
+            <w:r>
+              <w:rPr>
+                <w:rFonts w:ascii="Arial" w:hAnsi="Arial" w:cs="Arial"/>
+              </w:rPr>
+              <w:t>Módulo pastoral</w:t>
+            </w:r>
+          </w:p>
+        </w:tc>
+        <w:tc>
+          <w:tcPr>
+            <w:tcW w:w="5275" w:type="dxa"/>
+          </w:tcPr>
+          <w:p>
+            <w:pPr>
+              <w:rPr>
+                <w:rFonts w:ascii="Arial" w:hAnsi="Arial" w:cs="Arial"/>
+              </w:rPr>
+            </w:pPr>
+            <w:r>
+              <w:rPr>
+                <w:rFonts w:ascii="Arial" w:hAnsi="Arial" w:cs="Arial"/>
+              </w:rPr>
+              <w:t>TMv3/</w:t>
+            </w:r>
+            <w:r>
+              <w:rPr>
+                <w:rFonts w:ascii="Arial" w:hAnsi="Arial" w:cs="Arial"/>
+              </w:rPr>
+              <w:t>TMv3.1</w:t>
+            </w:r>
+            <w:r>
+              <w:rPr>
+                <w:rFonts w:ascii="Arial" w:hAnsi="Arial" w:cs="Arial"/>
+              </w:rPr>
+              <w:t>/</w:t>
+            </w:r>
+            <w:proofErr w:type="spellStart"/>
+            <w:r>
+              <w:rPr>
+                <w:rFonts w:ascii="Arial" w:hAnsi="Arial" w:cs="Arial"/>
+              </w:rPr>
+              <w:t>public</w:t>
+            </w:r>
+            <w:proofErr w:type="spellEnd"/>
+          </w:p>
+        </w:tc>
+      </w:tr>
+      <w:tr>
+        <w:tc>
+          <w:tcPr>
+            <w:tcW w:w="675" w:type="dxa"/>
+          </w:tcPr>
+          <w:p>
+            <w:pPr>
+              <w:jc w:val="center"/>
+              <w:rPr>
+                <w:rFonts w:ascii="Arial" w:hAnsi="Arial" w:cs="Arial"/>
+              </w:rPr>
+            </w:pPr>
+            <w:r>
+              <w:rPr>
+                <w:rFonts w:ascii="Arial" w:hAnsi="Arial" w:cs="Arial"/>
+              </w:rPr>
+              <w:t>16</w:t>
+            </w:r>
+          </w:p>
+        </w:tc>
+        <w:tc>
+          <w:tcPr>
+            <w:tcW w:w="3828" w:type="dxa"/>
+          </w:tcPr>
+          <w:p>
+            <w:pPr>
+              <w:rPr>
+                <w:rFonts w:ascii="Arial" w:hAnsi="Arial" w:cs="Arial"/>
+              </w:rPr>
+            </w:pPr>
+            <w:r>
+              <w:rPr>
+                <w:rFonts w:ascii="Arial" w:hAnsi="Arial" w:cs="Arial"/>
+              </w:rPr>
+              <w:t>Módulo familiar</w:t>
+            </w:r>
+          </w:p>
+        </w:tc>
+        <w:tc>
+          <w:tcPr>
+            <w:tcW w:w="5275" w:type="dxa"/>
+          </w:tcPr>
+          <w:p>
+            <w:pPr>
+              <w:rPr>
+                <w:rFonts w:ascii="Arial" w:hAnsi="Arial" w:cs="Arial"/>
+              </w:rPr>
+            </w:pPr>
+            <w:r>
+              <w:rPr>
+                <w:rFonts w:ascii="Arial" w:hAnsi="Arial" w:cs="Arial"/>
+              </w:rPr>
+              <w:t>TMv3/</w:t>
+            </w:r>
+            <w:r>
+              <w:rPr>
+                <w:rFonts w:ascii="Arial" w:hAnsi="Arial" w:cs="Arial"/>
+              </w:rPr>
+              <w:t>TMv3.1</w:t>
+            </w:r>
+            <w:r>
+              <w:rPr>
+                <w:rFonts w:ascii="Arial" w:hAnsi="Arial" w:cs="Arial"/>
+              </w:rPr>
+              <w:t>/</w:t>
+            </w:r>
+            <w:proofErr w:type="spellStart"/>
+            <w:r>
+              <w:rPr>
+                <w:rFonts w:ascii="Arial" w:hAnsi="Arial" w:cs="Arial"/>
+              </w:rPr>
+              <w:t>public</w:t>
+            </w:r>
+            <w:proofErr w:type="spellEnd"/>
+          </w:p>
+        </w:tc>
+      </w:tr>
+      <w:tr>
+        <w:tc>
+          <w:tcPr>
+            <w:tcW w:w="675" w:type="dxa"/>
+          </w:tcPr>
+          <w:p>
+            <w:pPr>
+              <w:jc w:val="center"/>
+              <w:rPr>
+                <w:rFonts w:ascii="Arial" w:hAnsi="Arial" w:cs="Arial"/>
+              </w:rPr>
+            </w:pPr>
+            <w:r>
+              <w:rPr>
+                <w:rFonts w:ascii="Arial" w:hAnsi="Arial" w:cs="Arial"/>
+              </w:rPr>
+              <w:t>17</w:t>
+            </w:r>
+          </w:p>
+        </w:tc>
+        <w:tc>
+          <w:tcPr>
+            <w:tcW w:w="3828" w:type="dxa"/>
+          </w:tcPr>
+          <w:p>
+            <w:pPr>
+              <w:rPr>
+                <w:rFonts w:ascii="Arial" w:hAnsi="Arial" w:cs="Arial"/>
+              </w:rPr>
+            </w:pPr>
+            <w:r>
+              <w:rPr>
+                <w:rFonts w:ascii="Arial" w:hAnsi="Arial" w:cs="Arial"/>
+              </w:rPr>
+              <w:t>Módulo noticias</w:t>
+            </w:r>
+          </w:p>
+        </w:tc>
+        <w:tc>
+          <w:tcPr>
+            <w:tcW w:w="5275" w:type="dxa"/>
+          </w:tcPr>
+          <w:p>
+            <w:pPr>
+              <w:rPr>
+                <w:rFonts w:ascii="Arial" w:hAnsi="Arial" w:cs="Arial"/>
+              </w:rPr>
+            </w:pPr>
+            <w:r>
+              <w:rPr>
+                <w:rFonts w:ascii="Arial" w:hAnsi="Arial" w:cs="Arial"/>
+              </w:rPr>
+              <w:t>TMv3/</w:t>
+            </w:r>
+            <w:r>
+              <w:rPr>
+                <w:rFonts w:ascii="Arial" w:hAnsi="Arial" w:cs="Arial"/>
+              </w:rPr>
+              <w:t>TMv3.1</w:t>
+            </w:r>
+            <w:r>
+              <w:rPr>
+                <w:rFonts w:ascii="Arial" w:hAnsi="Arial" w:cs="Arial"/>
+              </w:rPr>
+              <w:t>/</w:t>
+            </w:r>
+            <w:proofErr w:type="spellStart"/>
+            <w:r>
+              <w:rPr>
+                <w:rFonts w:ascii="Arial" w:hAnsi="Arial" w:cs="Arial"/>
+              </w:rPr>
+              <w:t>public</w:t>
+            </w:r>
+            <w:proofErr w:type="spellEnd"/>
+          </w:p>
+        </w:tc>
+      </w:tr>
+      <w:tr>
+        <w:tc>
+          <w:tcPr>
+            <w:tcW w:w="675" w:type="dxa"/>
+          </w:tcPr>
+          <w:p>
+            <w:pPr>
+              <w:jc w:val="center"/>
+              <w:rPr>
+                <w:rFonts w:ascii="Arial" w:hAnsi="Arial" w:cs="Arial"/>
+              </w:rPr>
+            </w:pPr>
+            <w:r>
+              <w:rPr>
+                <w:rFonts w:ascii="Arial" w:hAnsi="Arial" w:cs="Arial"/>
+              </w:rPr>
+              <w:t>18</w:t>
+            </w:r>
+          </w:p>
+        </w:tc>
+        <w:tc>
+          <w:tcPr>
+            <w:tcW w:w="3828" w:type="dxa"/>
+          </w:tcPr>
+          <w:p>
+            <w:pPr>
+              <w:rPr>
+                <w:rFonts w:ascii="Arial" w:hAnsi="Arial" w:cs="Arial"/>
+              </w:rPr>
+            </w:pPr>
+            <w:r>
+              <w:rPr>
+                <w:rFonts w:ascii="Arial" w:hAnsi="Arial" w:cs="Arial"/>
+              </w:rPr>
+              <w:t xml:space="preserve">Módulo contacto </w:t>
+            </w:r>
+          </w:p>
+        </w:tc>
+        <w:tc>
+          <w:tcPr>
+            <w:tcW w:w="5275" w:type="dxa"/>
+          </w:tcPr>
+          <w:p>
+            <w:pPr>
+              <w:rPr>
+                <w:rFonts w:ascii="Arial" w:hAnsi="Arial" w:cs="Arial"/>
+              </w:rPr>
+            </w:pPr>
+            <w:r>
+              <w:rPr>
+                <w:rFonts w:ascii="Arial" w:hAnsi="Arial" w:cs="Arial"/>
+              </w:rPr>
+              <w:t>TMv3/</w:t>
+            </w:r>
+            <w:r>
+              <w:rPr>
+                <w:rFonts w:ascii="Arial" w:hAnsi="Arial" w:cs="Arial"/>
+              </w:rPr>
+              <w:t>TMv3.1</w:t>
+            </w:r>
+            <w:r>
+              <w:rPr>
+                <w:rFonts w:ascii="Arial" w:hAnsi="Arial" w:cs="Arial"/>
+              </w:rPr>
+              <w:t>/</w:t>
+            </w:r>
+            <w:proofErr w:type="spellStart"/>
+            <w:r>
+              <w:rPr>
+                <w:rFonts w:ascii="Arial" w:hAnsi="Arial" w:cs="Arial"/>
+              </w:rPr>
+              <w:t>public</w:t>
+            </w:r>
+            <w:proofErr w:type="spellEnd"/>
+          </w:p>
+        </w:tc>
+      </w:tr>
+      <w:tr>
+        <w:tc>
+          <w:tcPr>
+            <w:tcW w:w="675" w:type="dxa"/>
+          </w:tcPr>
+          <w:p>
+            <w:pPr>
+              <w:jc w:val="center"/>
+              <w:rPr>
+                <w:rFonts w:ascii="Arial" w:hAnsi="Arial" w:cs="Arial"/>
+              </w:rPr>
+            </w:pPr>
+            <w:r>
+              <w:rPr>
+                <w:rFonts w:ascii="Arial" w:hAnsi="Arial" w:cs="Arial"/>
+              </w:rPr>
+              <w:t>19</w:t>
+            </w:r>
+          </w:p>
+        </w:tc>
+        <w:tc>
+          <w:tcPr>
+            <w:tcW w:w="3828" w:type="dxa"/>
+          </w:tcPr>
+          <w:p>
+            <w:pPr>
+              <w:rPr>
+                <w:rFonts w:ascii="Arial" w:hAnsi="Arial" w:cs="Arial"/>
+              </w:rPr>
+            </w:pPr>
+            <w:r>
+              <w:rPr>
+                <w:rFonts w:ascii="Arial" w:hAnsi="Arial" w:cs="Arial"/>
+              </w:rPr>
+              <w:t xml:space="preserve">Módulo </w:t>
+            </w:r>
+            <w:proofErr w:type="spellStart"/>
+            <w:r>
+              <w:rPr>
+                <w:rFonts w:ascii="Arial" w:hAnsi="Arial" w:cs="Arial"/>
+              </w:rPr>
+              <w:t>login</w:t>
+            </w:r>
+            <w:proofErr w:type="spellEnd"/>
+          </w:p>
+        </w:tc>
+        <w:tc>
+          <w:tcPr>
+            <w:tcW w:w="5275" w:type="dxa"/>
+          </w:tcPr>
+          <w:p>
+            <w:pPr>
+              <w:rPr>
+                <w:rFonts w:ascii="Arial" w:hAnsi="Arial" w:cs="Arial"/>
+              </w:rPr>
+            </w:pPr>
+            <w:r>
+              <w:rPr>
+                <w:rFonts w:ascii="Arial" w:hAnsi="Arial" w:cs="Arial"/>
+              </w:rPr>
+              <w:t>TMv3/</w:t>
+            </w:r>
+            <w:r>
+              <w:rPr>
+                <w:rFonts w:ascii="Arial" w:hAnsi="Arial" w:cs="Arial"/>
+              </w:rPr>
+              <w:t>TMv3.1</w:t>
+            </w:r>
+            <w:r>
+              <w:rPr>
+                <w:rFonts w:ascii="Arial" w:hAnsi="Arial" w:cs="Arial"/>
+              </w:rPr>
+              <w:t>/</w:t>
+            </w:r>
+            <w:r>
+              <w:t xml:space="preserve"> </w:t>
+            </w:r>
+            <w:proofErr w:type="spellStart"/>
+            <w:r>
+              <w:rPr>
+                <w:rFonts w:ascii="Arial" w:hAnsi="Arial" w:cs="Arial"/>
+              </w:rPr>
+              <w:t>admin</w:t>
+            </w:r>
+            <w:proofErr w:type="spellEnd"/>
+          </w:p>
+        </w:tc>
+      </w:tr>
+      <w:tr>
+        <w:tc>
+          <w:tcPr>
+            <w:tcW w:w="675" w:type="dxa"/>
+          </w:tcPr>
+          <w:p>
+            <w:pPr>
+              <w:jc w:val="center"/>
+              <w:rPr>
+                <w:rFonts w:ascii="Arial" w:hAnsi="Arial" w:cs="Arial"/>
+              </w:rPr>
+            </w:pPr>
+            <w:r>
+              <w:rPr>
+                <w:rFonts w:ascii="Arial" w:hAnsi="Arial" w:cs="Arial"/>
+              </w:rPr>
+              <w:t>20</w:t>
+            </w:r>
+          </w:p>
+        </w:tc>
+        <w:tc>
+          <w:tcPr>
+            <w:tcW w:w="3828" w:type="dxa"/>
+          </w:tcPr>
+          <w:p>
+            <w:pPr>
+              <w:rPr>
+                <w:rFonts w:ascii="Arial" w:hAnsi="Arial" w:cs="Arial"/>
+              </w:rPr>
+            </w:pPr>
+            <w:r>
+              <w:rPr>
+                <w:rFonts w:ascii="Arial" w:hAnsi="Arial" w:cs="Arial"/>
+              </w:rPr>
+              <w:t>Módulo</w:t>
+            </w:r>
+            <w:r>
+              <w:rPr>
+                <w:rFonts w:ascii="Arial" w:hAnsi="Arial" w:cs="Arial"/>
+              </w:rPr>
+              <w:t xml:space="preserve"> </w:t>
+            </w:r>
+            <w:proofErr w:type="spellStart"/>
+            <w:r>
+              <w:rPr>
+                <w:rFonts w:ascii="Arial" w:hAnsi="Arial" w:cs="Arial"/>
+              </w:rPr>
+              <w:t>index</w:t>
+            </w:r>
+            <w:proofErr w:type="spellEnd"/>
+            <w:r>
+              <w:rPr>
+                <w:rFonts w:ascii="Arial" w:hAnsi="Arial" w:cs="Arial"/>
+              </w:rPr>
+              <w:t xml:space="preserve"> administrador</w:t>
+            </w:r>
+          </w:p>
+        </w:tc>
+        <w:tc>
+          <w:tcPr>
+            <w:tcW w:w="5275" w:type="dxa"/>
+          </w:tcPr>
+          <w:p>
+            <w:pPr>
+              <w:rPr>
+                <w:rFonts w:ascii="Arial" w:hAnsi="Arial" w:cs="Arial"/>
+              </w:rPr>
+            </w:pPr>
+            <w:r>
+              <w:rPr>
+                <w:rFonts w:ascii="Arial" w:hAnsi="Arial" w:cs="Arial"/>
+              </w:rPr>
+              <w:t>TMv3/</w:t>
+            </w:r>
+            <w:r>
+              <w:rPr>
+                <w:rFonts w:ascii="Arial" w:hAnsi="Arial" w:cs="Arial"/>
+              </w:rPr>
+              <w:t>TMv3.1</w:t>
+            </w:r>
+            <w:r>
+              <w:rPr>
+                <w:rFonts w:ascii="Arial" w:hAnsi="Arial" w:cs="Arial"/>
+              </w:rPr>
+              <w:t>/</w:t>
+            </w:r>
+            <w:r>
+              <w:t xml:space="preserve"> </w:t>
+            </w:r>
+            <w:proofErr w:type="spellStart"/>
+            <w:r>
+              <w:rPr>
+                <w:rFonts w:ascii="Arial" w:hAnsi="Arial" w:cs="Arial"/>
+              </w:rPr>
+              <w:t>admin</w:t>
+            </w:r>
+            <w:proofErr w:type="spellEnd"/>
+          </w:p>
+        </w:tc>
+      </w:tr>
+      <w:tr>
+        <w:tc>
+          <w:tcPr>
+            <w:tcW w:w="675" w:type="dxa"/>
+          </w:tcPr>
+          <w:p>
+            <w:pPr>
+              <w:jc w:val="center"/>
+              <w:rPr>
+                <w:rFonts w:ascii="Arial" w:hAnsi="Arial" w:cs="Arial"/>
+              </w:rPr>
+            </w:pPr>
+            <w:r>
+              <w:rPr>
+                <w:rFonts w:ascii="Arial" w:hAnsi="Arial" w:cs="Arial"/>
+              </w:rPr>
+              <w:t>21</w:t>
+            </w:r>
+          </w:p>
+        </w:tc>
+        <w:tc>
+          <w:tcPr>
+            <w:tcW w:w="3828" w:type="dxa"/>
+          </w:tcPr>
+          <w:p>
+            <w:pPr>
+              <w:rPr>
+                <w:rFonts w:ascii="Arial" w:hAnsi="Arial" w:cs="Arial"/>
+              </w:rPr>
+            </w:pPr>
+            <w:r>
+              <w:rPr>
+                <w:rFonts w:ascii="Arial" w:hAnsi="Arial" w:cs="Arial"/>
+              </w:rPr>
+              <w:t>Módulo alumnos</w:t>
+            </w:r>
+          </w:p>
+        </w:tc>
+        <w:tc>
+          <w:tcPr>
+            <w:tcW w:w="5275" w:type="dxa"/>
+          </w:tcPr>
+          <w:p>
+            <w:pPr>
+              <w:rPr>
+                <w:rFonts w:ascii="Arial" w:hAnsi="Arial" w:cs="Arial"/>
+              </w:rPr>
+            </w:pPr>
+            <w:r>
+              <w:rPr>
+                <w:rFonts w:ascii="Arial" w:hAnsi="Arial" w:cs="Arial"/>
+              </w:rPr>
+              <w:t>TMv3/</w:t>
+            </w:r>
+            <w:r>
+              <w:rPr>
+                <w:rFonts w:ascii="Arial" w:hAnsi="Arial" w:cs="Arial"/>
+              </w:rPr>
+              <w:t>TMv3.1</w:t>
+            </w:r>
+            <w:r>
+              <w:rPr>
+                <w:rFonts w:ascii="Arial" w:hAnsi="Arial" w:cs="Arial"/>
+              </w:rPr>
+              <w:t>/</w:t>
+            </w:r>
+            <w:r>
+              <w:t xml:space="preserve"> </w:t>
+            </w:r>
+            <w:proofErr w:type="spellStart"/>
+            <w:r>
+              <w:rPr>
+                <w:rFonts w:ascii="Arial" w:hAnsi="Arial" w:cs="Arial"/>
+              </w:rPr>
+              <w:t>admin</w:t>
+            </w:r>
+            <w:proofErr w:type="spellEnd"/>
+          </w:p>
+        </w:tc>
+      </w:tr>
+      <w:tr>
+        <w:tc>
+          <w:tcPr>
+            <w:tcW w:w="675" w:type="dxa"/>
+          </w:tcPr>
+          <w:p>
+            <w:pPr>
+              <w:jc w:val="center"/>
+              <w:rPr>
+                <w:rFonts w:ascii="Arial" w:hAnsi="Arial" w:cs="Arial"/>
+              </w:rPr>
+            </w:pPr>
+            <w:r>
+              <w:rPr>
+                <w:rFonts w:ascii="Arial" w:hAnsi="Arial" w:cs="Arial"/>
+              </w:rPr>
+              <w:t>22</w:t>
+            </w:r>
+          </w:p>
+        </w:tc>
+        <w:tc>
+          <w:tcPr>
+            <w:tcW w:w="3828" w:type="dxa"/>
+          </w:tcPr>
+          <w:p>
+            <w:pPr>
+              <w:rPr>
+                <w:rFonts w:ascii="Arial" w:hAnsi="Arial" w:cs="Arial"/>
+              </w:rPr>
+            </w:pPr>
+            <w:r>
+              <w:rPr>
+                <w:rFonts w:ascii="Arial" w:hAnsi="Arial" w:cs="Arial"/>
+              </w:rPr>
+              <w:t xml:space="preserve">Módulo pagos </w:t>
+            </w:r>
+          </w:p>
+        </w:tc>
+        <w:tc>
+          <w:tcPr>
+            <w:tcW w:w="5275" w:type="dxa"/>
+          </w:tcPr>
+          <w:p>
+            <w:pPr>
+              <w:rPr>
+                <w:rFonts w:ascii="Arial" w:hAnsi="Arial" w:cs="Arial"/>
+              </w:rPr>
+            </w:pPr>
+            <w:r>
+              <w:rPr>
+                <w:rFonts w:ascii="Arial" w:hAnsi="Arial" w:cs="Arial"/>
+              </w:rPr>
+              <w:t>TMv3/</w:t>
+            </w:r>
+            <w:r>
+              <w:rPr>
+                <w:rFonts w:ascii="Arial" w:hAnsi="Arial" w:cs="Arial"/>
+              </w:rPr>
+              <w:t>TMv3.1</w:t>
+            </w:r>
+            <w:r>
+              <w:rPr>
+                <w:rFonts w:ascii="Arial" w:hAnsi="Arial" w:cs="Arial"/>
+              </w:rPr>
+              <w:t>/</w:t>
+            </w:r>
+            <w:r>
+              <w:t xml:space="preserve"> </w:t>
+            </w:r>
+            <w:proofErr w:type="spellStart"/>
+            <w:r>
+              <w:rPr>
+                <w:rFonts w:ascii="Arial" w:hAnsi="Arial" w:cs="Arial"/>
+              </w:rPr>
+              <w:t>admin</w:t>
+            </w:r>
+            <w:proofErr w:type="spellEnd"/>
+          </w:p>
+        </w:tc>
+      </w:tr>
+      <w:tr>
+        <w:tc>
+          <w:tcPr>
+            <w:tcW w:w="675" w:type="dxa"/>
+          </w:tcPr>
+          <w:p>
+            <w:pPr>
+              <w:jc w:val="center"/>
+              <w:rPr>
+                <w:rFonts w:ascii="Arial" w:hAnsi="Arial" w:cs="Arial"/>
+              </w:rPr>
+            </w:pPr>
+            <w:r>
+              <w:rPr>
+                <w:rFonts w:ascii="Arial" w:hAnsi="Arial" w:cs="Arial"/>
+              </w:rPr>
+              <w:t>23</w:t>
+            </w:r>
+          </w:p>
+        </w:tc>
+        <w:tc>
+          <w:tcPr>
+            <w:tcW w:w="3828" w:type="dxa"/>
+          </w:tcPr>
+          <w:p>
+            <w:pPr>
+              <w:rPr>
+                <w:rFonts w:ascii="Arial" w:hAnsi="Arial" w:cs="Arial"/>
+              </w:rPr>
+            </w:pPr>
+            <w:r>
+              <w:rPr>
+                <w:rFonts w:ascii="Arial" w:hAnsi="Arial" w:cs="Arial"/>
+              </w:rPr>
+              <w:t>Módulo configuración</w:t>
+            </w:r>
+          </w:p>
+        </w:tc>
+        <w:tc>
+          <w:tcPr>
+            <w:tcW w:w="5275" w:type="dxa"/>
+          </w:tcPr>
+          <w:p>
+            <w:pPr>
+              <w:rPr>
+                <w:rFonts w:ascii="Arial" w:hAnsi="Arial" w:cs="Arial"/>
+              </w:rPr>
+            </w:pPr>
+            <w:r>
+              <w:rPr>
+                <w:rFonts w:ascii="Arial" w:hAnsi="Arial" w:cs="Arial"/>
+              </w:rPr>
+              <w:t>TMv3/</w:t>
+            </w:r>
+            <w:r>
+              <w:rPr>
+                <w:rFonts w:ascii="Arial" w:hAnsi="Arial" w:cs="Arial"/>
+              </w:rPr>
+              <w:t>TMv3.1</w:t>
+            </w:r>
+            <w:r>
+              <w:rPr>
+                <w:rFonts w:ascii="Arial" w:hAnsi="Arial" w:cs="Arial"/>
+              </w:rPr>
+              <w:t>/</w:t>
+            </w:r>
+            <w:r>
+              <w:t xml:space="preserve"> </w:t>
+            </w:r>
+            <w:proofErr w:type="spellStart"/>
+            <w:r>
+              <w:rPr>
+                <w:rFonts w:ascii="Arial" w:hAnsi="Arial" w:cs="Arial"/>
+              </w:rPr>
+              <w:t>admin</w:t>
+            </w:r>
+            <w:proofErr w:type="spellEnd"/>
+          </w:p>
+        </w:tc>
+      </w:tr>
+      <w:tr>
+        <w:tc>
+          <w:tcPr>
+            <w:tcW w:w="675" w:type="dxa"/>
+          </w:tcPr>
+          <w:p>
+            <w:pPr>
+              <w:jc w:val="center"/>
+              <w:rPr>
+                <w:rFonts w:ascii="Arial" w:hAnsi="Arial" w:cs="Arial"/>
+              </w:rPr>
+            </w:pPr>
+            <w:r>
+              <w:rPr>
+                <w:rFonts w:ascii="Arial" w:hAnsi="Arial" w:cs="Arial"/>
+              </w:rPr>
+              <w:t>24</w:t>
+            </w:r>
+          </w:p>
+        </w:tc>
+        <w:tc>
+          <w:tcPr>
+            <w:tcW w:w="3828" w:type="dxa"/>
+          </w:tcPr>
+          <w:p>
+            <w:pPr>
+              <w:rPr>
+                <w:rFonts w:ascii="Arial" w:hAnsi="Arial" w:cs="Arial"/>
+              </w:rPr>
+            </w:pPr>
+            <w:r>
+              <w:rPr>
+                <w:rFonts w:ascii="Arial" w:hAnsi="Arial" w:cs="Arial"/>
+              </w:rPr>
+              <w:t>Módulo reportes</w:t>
+            </w:r>
+          </w:p>
+        </w:tc>
+        <w:tc>
+          <w:tcPr>
+            <w:tcW w:w="5275" w:type="dxa"/>
+          </w:tcPr>
+          <w:p>
+            <w:pPr>
+              <w:rPr>
+                <w:rFonts w:ascii="Arial" w:hAnsi="Arial" w:cs="Arial"/>
+              </w:rPr>
+            </w:pPr>
+            <w:r>
+              <w:rPr>
+                <w:rFonts w:ascii="Arial" w:hAnsi="Arial" w:cs="Arial"/>
+              </w:rPr>
+              <w:t>TMv3/</w:t>
+            </w:r>
+            <w:r>
+              <w:rPr>
+                <w:rFonts w:ascii="Arial" w:hAnsi="Arial" w:cs="Arial"/>
+              </w:rPr>
+              <w:t>TMv3.1</w:t>
+            </w:r>
+            <w:r>
+              <w:rPr>
+                <w:rFonts w:ascii="Arial" w:hAnsi="Arial" w:cs="Arial"/>
+              </w:rPr>
+              <w:t>/</w:t>
+            </w:r>
+            <w:r>
+              <w:t xml:space="preserve"> </w:t>
+            </w:r>
+            <w:proofErr w:type="spellStart"/>
+            <w:r>
+              <w:rPr>
+                <w:rFonts w:ascii="Arial" w:hAnsi="Arial" w:cs="Arial"/>
+              </w:rPr>
+              <w:t>admin</w:t>
+            </w:r>
+            <w:proofErr w:type="spellEnd"/>
+          </w:p>
+        </w:tc>
+      </w:tr>
+      <w:tr>
+        <w:tc>
+          <w:tcPr>
+            <w:tcW w:w="675" w:type="dxa"/>
+          </w:tcPr>
+          <w:p>
+            <w:pPr>
+              <w:jc w:val="center"/>
+              <w:rPr>
+                <w:rFonts w:ascii="Arial" w:hAnsi="Arial" w:cs="Arial"/>
+              </w:rPr>
+            </w:pPr>
+            <w:r>
+              <w:rPr>
+                <w:rFonts w:ascii="Arial" w:hAnsi="Arial" w:cs="Arial"/>
+              </w:rPr>
+              <w:t>25</w:t>
+            </w:r>
+          </w:p>
+        </w:tc>
+        <w:tc>
+          <w:tcPr>
+            <w:tcW w:w="3828" w:type="dxa"/>
+          </w:tcPr>
+          <w:p>
+            <w:pPr>
+              <w:rPr>
+                <w:rFonts w:ascii="Arial" w:hAnsi="Arial" w:cs="Arial"/>
+              </w:rPr>
+            </w:pPr>
+            <w:r>
+              <w:rPr>
+                <w:rFonts w:ascii="Arial" w:hAnsi="Arial" w:cs="Arial"/>
+              </w:rPr>
+              <w:t>Módulo becas</w:t>
+            </w:r>
+          </w:p>
+        </w:tc>
+        <w:tc>
+          <w:tcPr>
+            <w:tcW w:w="5275" w:type="dxa"/>
+          </w:tcPr>
+          <w:p>
+            <w:pPr>
+              <w:rPr>
+                <w:rFonts w:ascii="Arial" w:hAnsi="Arial" w:cs="Arial"/>
+              </w:rPr>
+            </w:pPr>
+            <w:r>
+              <w:rPr>
+                <w:rFonts w:ascii="Arial" w:hAnsi="Arial" w:cs="Arial"/>
+              </w:rPr>
+              <w:t>TMv3/</w:t>
+            </w:r>
+            <w:r>
+              <w:rPr>
+                <w:rFonts w:ascii="Arial" w:hAnsi="Arial" w:cs="Arial"/>
+              </w:rPr>
+              <w:t>TMv3.1</w:t>
+            </w:r>
+            <w:r>
+              <w:rPr>
+                <w:rFonts w:ascii="Arial" w:hAnsi="Arial" w:cs="Arial"/>
+              </w:rPr>
+              <w:t>/</w:t>
+            </w:r>
+            <w:r>
+              <w:t xml:space="preserve"> </w:t>
+            </w:r>
+            <w:proofErr w:type="spellStart"/>
+            <w:r>
+              <w:rPr>
+                <w:rFonts w:ascii="Arial" w:hAnsi="Arial" w:cs="Arial"/>
+              </w:rPr>
+              <w:t>admin</w:t>
+            </w:r>
+            <w:proofErr w:type="spellEnd"/>
+          </w:p>
+        </w:tc>
+      </w:tr>
+      <w:tr>
+        <w:tc>
+          <w:tcPr>
+            <w:tcW w:w="675" w:type="dxa"/>
+          </w:tcPr>
+          <w:p>
+            <w:pPr>
+              <w:jc w:val="center"/>
+              <w:rPr>
+                <w:rFonts w:ascii="Arial" w:hAnsi="Arial" w:cs="Arial"/>
+              </w:rPr>
+            </w:pPr>
+            <w:r>
+              <w:rPr>
+                <w:rFonts w:ascii="Arial" w:hAnsi="Arial" w:cs="Arial"/>
+              </w:rPr>
+              <w:t>26</w:t>
+            </w:r>
+          </w:p>
+        </w:tc>
+        <w:tc>
+          <w:tcPr>
+            <w:tcW w:w="3828" w:type="dxa"/>
+          </w:tcPr>
+          <w:p>
+            <w:pPr>
+              <w:rPr>
+                <w:rFonts w:ascii="Arial" w:hAnsi="Arial" w:cs="Arial"/>
+              </w:rPr>
+            </w:pPr>
+            <w:r>
+              <w:rPr>
+                <w:rFonts w:ascii="Arial" w:hAnsi="Arial" w:cs="Arial"/>
+              </w:rPr>
+              <w:t>Módulo ciclos</w:t>
+            </w:r>
+          </w:p>
+        </w:tc>
+        <w:tc>
+          <w:tcPr>
+            <w:tcW w:w="5275" w:type="dxa"/>
+          </w:tcPr>
+          <w:p>
+            <w:pPr>
+              <w:rPr>
+                <w:rFonts w:ascii="Arial" w:hAnsi="Arial" w:cs="Arial"/>
+              </w:rPr>
+            </w:pPr>
+            <w:r>
+              <w:rPr>
+                <w:rFonts w:ascii="Arial" w:hAnsi="Arial" w:cs="Arial"/>
+              </w:rPr>
+              <w:t>TMv3/</w:t>
+            </w:r>
+            <w:r>
+              <w:rPr>
+                <w:rFonts w:ascii="Arial" w:hAnsi="Arial" w:cs="Arial"/>
+              </w:rPr>
+              <w:t>TMv3.1</w:t>
+            </w:r>
+            <w:r>
+              <w:rPr>
+                <w:rFonts w:ascii="Arial" w:hAnsi="Arial" w:cs="Arial"/>
+              </w:rPr>
+              <w:t>/</w:t>
+            </w:r>
+            <w:r>
+              <w:t xml:space="preserve"> </w:t>
+            </w:r>
+            <w:proofErr w:type="spellStart"/>
+            <w:r>
+              <w:rPr>
+                <w:rFonts w:ascii="Arial" w:hAnsi="Arial" w:cs="Arial"/>
+              </w:rPr>
+              <w:t>admin</w:t>
+            </w:r>
+            <w:proofErr w:type="spellEnd"/>
+          </w:p>
+        </w:tc>
+      </w:tr>
+      <w:tr>
+        <w:tc>
+          <w:tcPr>
+            <w:tcW w:w="675" w:type="dxa"/>
+          </w:tcPr>
+          <w:p>
+            <w:pPr>
+              <w:jc w:val="center"/>
+              <w:rPr>
+                <w:rFonts w:ascii="Arial" w:hAnsi="Arial" w:cs="Arial"/>
+              </w:rPr>
+            </w:pPr>
+            <w:r>
+              <w:rPr>
+                <w:rFonts w:ascii="Arial" w:hAnsi="Arial" w:cs="Arial"/>
+              </w:rPr>
+              <w:t>27</w:t>
+            </w:r>
+          </w:p>
+        </w:tc>
+        <w:tc>
+          <w:tcPr>
+            <w:tcW w:w="3828" w:type="dxa"/>
+          </w:tcPr>
+          <w:p>
+            <w:pPr>
+              <w:rPr>
+                <w:rFonts w:ascii="Arial" w:hAnsi="Arial" w:cs="Arial"/>
+              </w:rPr>
+            </w:pPr>
+            <w:r>
+              <w:rPr>
+                <w:rFonts w:ascii="Arial" w:hAnsi="Arial" w:cs="Arial"/>
+              </w:rPr>
+              <w:t>Pruebas unitarias</w:t>
+            </w:r>
+          </w:p>
+        </w:tc>
+        <w:tc>
+          <w:tcPr>
+            <w:tcW w:w="5275" w:type="dxa"/>
+          </w:tcPr>
+          <w:p>
+            <w:pPr>
+              <w:tabs>
+                <w:tab w:val="right" w:pos="5059"/>
+              </w:tabs>
+              <w:rPr>
+                <w:rFonts w:ascii="Arial" w:hAnsi="Arial" w:cs="Arial"/>
+              </w:rPr>
+            </w:pPr>
+            <w:r>
+              <w:rPr>
+                <w:rFonts w:ascii="Arial" w:hAnsi="Arial" w:cs="Arial"/>
+              </w:rPr>
+              <w:t>TMv3/</w:t>
+            </w:r>
+            <w:proofErr w:type="spellStart"/>
+            <w:r>
+              <w:rPr>
+                <w:rFonts w:ascii="Arial" w:hAnsi="Arial" w:cs="Arial"/>
+              </w:rPr>
+              <w:t>Administracion</w:t>
+            </w:r>
+            <w:proofErr w:type="spellEnd"/>
+            <w:r>
+              <w:rPr>
+                <w:rFonts w:ascii="Arial" w:hAnsi="Arial" w:cs="Arial"/>
+              </w:rPr>
+              <w:t>-de-Proyectos/</w:t>
+            </w:r>
+            <w:r>
+              <w:t xml:space="preserve"> </w:t>
+            </w:r>
+            <w:r>
+              <w:rPr>
+                <w:rFonts w:ascii="Arial" w:hAnsi="Arial" w:cs="Arial"/>
+              </w:rPr>
+              <w:t>Aseguramiento-de-la-calidad</w:t>
+            </w:r>
+            <w:r>
+              <w:rPr>
+                <w:rFonts w:ascii="Arial" w:hAnsi="Arial" w:cs="Arial"/>
+              </w:rPr>
+              <w:t>/pruebas/TMv3- Pruebas-unitarias</w:t>
+            </w:r>
+            <w:r>
+              <w:rPr>
+                <w:rFonts w:ascii="Arial" w:hAnsi="Arial" w:cs="Arial"/>
+              </w:rPr>
+              <w:tab/>
+            </w:r>
+          </w:p>
+        </w:tc>
+      </w:tr>
+      <w:tr>
+        <w:tc>
+          <w:tcPr>
+            <w:tcW w:w="675" w:type="dxa"/>
+          </w:tcPr>
+          <w:p>
+            <w:pPr>
+              <w:jc w:val="center"/>
+              <w:rPr>
+                <w:rFonts w:ascii="Arial" w:hAnsi="Arial" w:cs="Arial"/>
+              </w:rPr>
+            </w:pPr>
+            <w:r>
+              <w:rPr>
+                <w:rFonts w:ascii="Arial" w:hAnsi="Arial" w:cs="Arial"/>
+              </w:rPr>
+              <w:t>28</w:t>
+            </w:r>
+          </w:p>
+        </w:tc>
+        <w:tc>
+          <w:tcPr>
+            <w:tcW w:w="3828" w:type="dxa"/>
+          </w:tcPr>
+          <w:p>
+            <w:pPr>
+              <w:rPr>
+                <w:rFonts w:ascii="Arial" w:hAnsi="Arial" w:cs="Arial"/>
+              </w:rPr>
+            </w:pPr>
+            <w:r>
+              <w:rPr>
+                <w:rFonts w:ascii="Arial" w:hAnsi="Arial" w:cs="Arial"/>
+              </w:rPr>
+              <w:t xml:space="preserve">Pruebas </w:t>
+            </w:r>
+            <w:r>
+              <w:rPr>
+                <w:rFonts w:ascii="Arial" w:hAnsi="Arial" w:cs="Arial"/>
+              </w:rPr>
+              <w:t xml:space="preserve">de </w:t>
+            </w:r>
+            <w:r>
+              <w:rPr>
+                <w:rFonts w:ascii="Arial" w:hAnsi="Arial" w:cs="Arial"/>
+              </w:rPr>
+              <w:t>integración</w:t>
+            </w:r>
+          </w:p>
+        </w:tc>
+        <w:tc>
+          <w:tcPr>
+            <w:tcW w:w="5275" w:type="dxa"/>
+          </w:tcPr>
+          <w:p>
+            <w:pPr>
+              <w:rPr>
+                <w:rFonts w:ascii="Arial" w:hAnsi="Arial" w:cs="Arial"/>
+              </w:rPr>
+            </w:pPr>
+            <w:r>
+              <w:rPr>
+                <w:rFonts w:ascii="Arial" w:hAnsi="Arial" w:cs="Arial"/>
+              </w:rPr>
+              <w:t>TMv3/</w:t>
+            </w:r>
+            <w:proofErr w:type="spellStart"/>
+            <w:r>
+              <w:rPr>
+                <w:rFonts w:ascii="Arial" w:hAnsi="Arial" w:cs="Arial"/>
+              </w:rPr>
+              <w:t>Administracion</w:t>
+            </w:r>
+            <w:proofErr w:type="spellEnd"/>
+            <w:r>
+              <w:rPr>
+                <w:rFonts w:ascii="Arial" w:hAnsi="Arial" w:cs="Arial"/>
+              </w:rPr>
+              <w:t>-de-Proyectos/</w:t>
+            </w:r>
+            <w:r>
+              <w:t xml:space="preserve"> </w:t>
+            </w:r>
+            <w:r>
+              <w:rPr>
+                <w:rFonts w:ascii="Arial" w:hAnsi="Arial" w:cs="Arial"/>
+              </w:rPr>
+              <w:t>Aseguramiento-de-la-calidad</w:t>
+            </w:r>
+            <w:r>
+              <w:rPr>
+                <w:rFonts w:ascii="Arial" w:hAnsi="Arial" w:cs="Arial"/>
+              </w:rPr>
+              <w:t>/</w:t>
+            </w:r>
+            <w:r>
+              <w:rPr>
+                <w:rFonts w:ascii="Arial" w:hAnsi="Arial" w:cs="Arial"/>
+              </w:rPr>
+              <w:t>pruebas/TMv3- Pruebas-de-integración</w:t>
+            </w:r>
+          </w:p>
+        </w:tc>
+      </w:tr>
+      <w:tr>
+        <w:tc>
+          <w:tcPr>
+            <w:tcW w:w="675" w:type="dxa"/>
+          </w:tcPr>
+          <w:p>
+            <w:pPr>
+              <w:jc w:val="center"/>
+              <w:rPr>
+                <w:rFonts w:ascii="Arial" w:hAnsi="Arial" w:cs="Arial"/>
+              </w:rPr>
+            </w:pPr>
+            <w:r>
+              <w:rPr>
+                <w:rFonts w:ascii="Arial" w:hAnsi="Arial" w:cs="Arial"/>
+              </w:rPr>
+              <w:t>29</w:t>
+            </w:r>
+          </w:p>
+        </w:tc>
+        <w:tc>
+          <w:tcPr>
+            <w:tcW w:w="3828" w:type="dxa"/>
+          </w:tcPr>
+          <w:p>
+            <w:pPr>
+              <w:rPr>
+                <w:rFonts w:ascii="Arial" w:hAnsi="Arial" w:cs="Arial"/>
+              </w:rPr>
+            </w:pPr>
+            <w:r>
+              <w:rPr>
+                <w:rFonts w:ascii="Arial" w:hAnsi="Arial" w:cs="Arial"/>
+              </w:rPr>
+              <w:t>Pruebas de r</w:t>
+            </w:r>
+            <w:r>
+              <w:rPr>
+                <w:rFonts w:ascii="Arial" w:hAnsi="Arial" w:cs="Arial"/>
+              </w:rPr>
+              <w:t xml:space="preserve">endimiento </w:t>
+            </w:r>
+          </w:p>
+        </w:tc>
+        <w:tc>
+          <w:tcPr>
+            <w:tcW w:w="5275" w:type="dxa"/>
+          </w:tcPr>
+          <w:p>
+            <w:pPr>
+              <w:rPr>
+                <w:rFonts w:ascii="Arial" w:hAnsi="Arial" w:cs="Arial"/>
+              </w:rPr>
+            </w:pPr>
+            <w:r>
+              <w:rPr>
+                <w:rFonts w:ascii="Arial" w:hAnsi="Arial" w:cs="Arial"/>
+              </w:rPr>
+              <w:t>TMv3/</w:t>
+            </w:r>
+            <w:proofErr w:type="spellStart"/>
+            <w:r>
+              <w:rPr>
+                <w:rFonts w:ascii="Arial" w:hAnsi="Arial" w:cs="Arial"/>
+              </w:rPr>
+              <w:t>Administracion</w:t>
+            </w:r>
+            <w:proofErr w:type="spellEnd"/>
+            <w:r>
+              <w:rPr>
+                <w:rFonts w:ascii="Arial" w:hAnsi="Arial" w:cs="Arial"/>
+              </w:rPr>
+              <w:t>-de-Proyectos/</w:t>
+            </w:r>
+            <w:r>
+              <w:t xml:space="preserve"> </w:t>
+            </w:r>
+            <w:r>
+              <w:rPr>
+                <w:rFonts w:ascii="Arial" w:hAnsi="Arial" w:cs="Arial"/>
+              </w:rPr>
+              <w:t>Aseguramiento-de-la-calidad</w:t>
+            </w:r>
+            <w:r>
+              <w:rPr>
+                <w:rFonts w:ascii="Arial" w:hAnsi="Arial" w:cs="Arial"/>
+              </w:rPr>
+              <w:t>/</w:t>
+            </w:r>
+            <w:r>
+              <w:rPr>
+                <w:rFonts w:ascii="Arial" w:hAnsi="Arial" w:cs="Arial"/>
+              </w:rPr>
+              <w:t xml:space="preserve">pruebas/TMv3- </w:t>
+            </w:r>
+            <w:r>
+              <w:rPr>
+                <w:rFonts w:ascii="Arial" w:hAnsi="Arial" w:cs="Arial"/>
+              </w:rPr>
+              <w:lastRenderedPageBreak/>
+              <w:t>Pruebas-de-rendimiento</w:t>
+            </w:r>
+          </w:p>
+        </w:tc>
+      </w:tr>
+      <w:tr>
+        <w:tc>
+          <w:tcPr>
+            <w:tcW w:w="675" w:type="dxa"/>
+          </w:tcPr>
+          <w:p>
+            <w:pPr>
+              <w:jc w:val="center"/>
+              <w:rPr>
+                <w:rFonts w:ascii="Arial" w:hAnsi="Arial" w:cs="Arial"/>
+              </w:rPr>
+            </w:pPr>
+            <w:r>
+              <w:rPr>
+                <w:rFonts w:ascii="Arial" w:hAnsi="Arial" w:cs="Arial"/>
+              </w:rPr>
+              <w:lastRenderedPageBreak/>
+              <w:t>30</w:t>
+            </w:r>
+          </w:p>
+        </w:tc>
+        <w:tc>
+          <w:tcPr>
+            <w:tcW w:w="3828" w:type="dxa"/>
+          </w:tcPr>
+          <w:p>
+            <w:pPr>
+              <w:rPr>
+                <w:rFonts w:ascii="Arial" w:hAnsi="Arial" w:cs="Arial"/>
+              </w:rPr>
+            </w:pPr>
+            <w:r>
+              <w:rPr>
+                <w:rFonts w:ascii="Arial" w:hAnsi="Arial" w:cs="Arial"/>
+              </w:rPr>
+              <w:t>Pruebas de s</w:t>
+            </w:r>
+            <w:r>
+              <w:rPr>
+                <w:rFonts w:ascii="Arial" w:hAnsi="Arial" w:cs="Arial"/>
+              </w:rPr>
+              <w:t xml:space="preserve">istema </w:t>
+            </w:r>
+          </w:p>
+        </w:tc>
+        <w:tc>
+          <w:tcPr>
+            <w:tcW w:w="5275" w:type="dxa"/>
+          </w:tcPr>
+          <w:p>
+            <w:pPr>
+              <w:rPr>
+                <w:rFonts w:ascii="Arial" w:hAnsi="Arial" w:cs="Arial"/>
+              </w:rPr>
+            </w:pPr>
+            <w:r>
+              <w:rPr>
+                <w:rFonts w:ascii="Arial" w:hAnsi="Arial" w:cs="Arial"/>
+              </w:rPr>
+              <w:t>TMv3/</w:t>
+            </w:r>
+            <w:proofErr w:type="spellStart"/>
+            <w:r>
+              <w:rPr>
+                <w:rFonts w:ascii="Arial" w:hAnsi="Arial" w:cs="Arial"/>
+              </w:rPr>
+              <w:t>Administracion</w:t>
+            </w:r>
+            <w:proofErr w:type="spellEnd"/>
+            <w:r>
+              <w:rPr>
+                <w:rFonts w:ascii="Arial" w:hAnsi="Arial" w:cs="Arial"/>
+              </w:rPr>
+              <w:t>-de-Proyectos/</w:t>
+            </w:r>
+            <w:r>
+              <w:rPr>
+                <w:rFonts w:ascii="Arial" w:hAnsi="Arial" w:cs="Arial"/>
+              </w:rPr>
+              <w:t xml:space="preserve">TMv3- </w:t>
+            </w:r>
+            <w:r>
+              <w:rPr>
+                <w:rFonts w:ascii="Arial" w:hAnsi="Arial" w:cs="Arial"/>
+              </w:rPr>
+              <w:t>Aseguramiento-de-la-calidad</w:t>
+            </w:r>
+            <w:r>
+              <w:rPr>
+                <w:rFonts w:ascii="Arial" w:hAnsi="Arial" w:cs="Arial"/>
+              </w:rPr>
+              <w:t>/</w:t>
+            </w:r>
+            <w:r>
+              <w:rPr>
+                <w:rFonts w:ascii="Arial" w:hAnsi="Arial" w:cs="Arial"/>
+              </w:rPr>
+              <w:t>pruebas/</w:t>
+            </w:r>
+            <w:r>
+              <w:rPr>
+                <w:rFonts w:ascii="Arial" w:hAnsi="Arial" w:cs="Arial"/>
+              </w:rPr>
+              <w:t>TMv3- Pruebas-de-sistema</w:t>
+            </w:r>
+          </w:p>
+        </w:tc>
+      </w:tr>
+      <w:tr>
+        <w:tc>
+          <w:tcPr>
+            <w:tcW w:w="675" w:type="dxa"/>
+          </w:tcPr>
+          <w:p>
+            <w:pPr>
+              <w:jc w:val="center"/>
+              <w:rPr>
+                <w:rFonts w:ascii="Arial" w:hAnsi="Arial" w:cs="Arial"/>
+              </w:rPr>
+            </w:pPr>
+            <w:r>
+              <w:rPr>
+                <w:rFonts w:ascii="Arial" w:hAnsi="Arial" w:cs="Arial"/>
+              </w:rPr>
+              <w:t>3</w:t>
+            </w:r>
+            <w:r>
+              <w:rPr>
+                <w:rFonts w:ascii="Arial" w:hAnsi="Arial" w:cs="Arial"/>
+              </w:rPr>
+              <w:t>1</w:t>
+            </w:r>
+          </w:p>
+        </w:tc>
+        <w:tc>
+          <w:tcPr>
+            <w:tcW w:w="3828" w:type="dxa"/>
+          </w:tcPr>
+          <w:p>
+            <w:pPr>
+              <w:rPr>
+                <w:rFonts w:ascii="Arial" w:hAnsi="Arial" w:cs="Arial"/>
+              </w:rPr>
+            </w:pPr>
+            <w:r>
+              <w:rPr>
+                <w:rFonts w:ascii="Arial" w:hAnsi="Arial" w:cs="Arial"/>
+              </w:rPr>
+              <w:t xml:space="preserve">Acta de cierre de proyecto </w:t>
+            </w:r>
+          </w:p>
+        </w:tc>
+        <w:tc>
+          <w:tcPr>
+            <w:tcW w:w="5275" w:type="dxa"/>
+          </w:tcPr>
+          <w:p>
+            <w:pPr>
+              <w:rPr>
+                <w:rFonts w:ascii="Arial" w:hAnsi="Arial" w:cs="Arial"/>
+              </w:rPr>
+            </w:pPr>
+            <w:r>
+              <w:rPr>
+                <w:rFonts w:ascii="Arial" w:hAnsi="Arial" w:cs="Arial"/>
+              </w:rPr>
+              <w:t>TMv3/</w:t>
+            </w:r>
+            <w:proofErr w:type="spellStart"/>
+            <w:r>
+              <w:rPr>
+                <w:rFonts w:ascii="Arial" w:hAnsi="Arial" w:cs="Arial"/>
+              </w:rPr>
+              <w:t>Administracion</w:t>
+            </w:r>
+            <w:proofErr w:type="spellEnd"/>
+            <w:r>
+              <w:rPr>
+                <w:rFonts w:ascii="Arial" w:hAnsi="Arial" w:cs="Arial"/>
+              </w:rPr>
+              <w:t>-de-Proyectos/</w:t>
+            </w:r>
+            <w:r>
+              <w:rPr>
+                <w:rFonts w:ascii="Arial" w:hAnsi="Arial" w:cs="Arial"/>
+              </w:rPr>
+              <w:t xml:space="preserve">Cierre-del-proyecto </w:t>
+            </w:r>
+            <w:r>
+              <w:rPr>
+                <w:rFonts w:ascii="Arial" w:hAnsi="Arial" w:cs="Arial"/>
+              </w:rPr>
+              <w:t>/</w:t>
+            </w:r>
+            <w:r>
+              <w:t xml:space="preserve"> </w:t>
+            </w:r>
+            <w:r>
+              <w:rPr>
+                <w:rFonts w:ascii="Arial" w:hAnsi="Arial" w:cs="Arial"/>
+              </w:rPr>
+              <w:t>Cierre-del-proyecto</w:t>
+            </w:r>
+            <w:r>
+              <w:rPr>
+                <w:rFonts w:ascii="Arial" w:hAnsi="Arial" w:cs="Arial"/>
+              </w:rPr>
+              <w:t>/</w:t>
+            </w:r>
+            <w:r>
+              <w:rPr>
+                <w:rFonts w:ascii="Arial" w:hAnsi="Arial" w:cs="Arial"/>
+              </w:rPr>
+              <w:t>TMv3-Acta-de-cierre-y-entrega-de-proyecto.docx</w:t>
+            </w:r>
           </w:p>
         </w:tc>
       </w:tr>
@@ -3388,6 +7829,87 @@
         </w:tc>
       </w:tr>
     </w:tbl>
+    <w:p>
+      <w:pPr>
+        <w:rPr>
+          <w:rFonts w:ascii="Arial" w:hAnsi="Arial" w:cs="Arial"/>
+          <w:b/>
+          <w:bCs/>
+        </w:rPr>
+      </w:pPr>
+    </w:p>
+    <w:p>
+      <w:pPr>
+        <w:rPr>
+          <w:rFonts w:ascii="Arial" w:hAnsi="Arial" w:cs="Arial"/>
+          <w:b/>
+          <w:bCs/>
+        </w:rPr>
+      </w:pPr>
+    </w:p>
+    <w:p>
+      <w:pPr>
+        <w:rPr>
+          <w:rFonts w:ascii="Arial" w:hAnsi="Arial" w:cs="Arial"/>
+          <w:b/>
+          <w:bCs/>
+        </w:rPr>
+      </w:pPr>
+    </w:p>
+    <w:p>
+      <w:pPr>
+        <w:rPr>
+          <w:rFonts w:ascii="Arial" w:hAnsi="Arial" w:cs="Arial"/>
+          <w:b/>
+          <w:bCs/>
+        </w:rPr>
+      </w:pPr>
+    </w:p>
+    <w:p>
+      <w:pPr>
+        <w:rPr>
+          <w:rFonts w:ascii="Arial" w:hAnsi="Arial" w:cs="Arial"/>
+          <w:b/>
+          <w:bCs/>
+        </w:rPr>
+      </w:pPr>
+    </w:p>
+    <w:p>
+      <w:pPr>
+        <w:rPr>
+          <w:rFonts w:ascii="Arial" w:hAnsi="Arial" w:cs="Arial"/>
+          <w:b/>
+          <w:bCs/>
+        </w:rPr>
+      </w:pPr>
+    </w:p>
+    <w:p>
+      <w:pPr>
+        <w:rPr>
+          <w:rFonts w:ascii="Arial" w:hAnsi="Arial" w:cs="Arial"/>
+          <w:b/>
+          <w:bCs/>
+        </w:rPr>
+      </w:pPr>
+    </w:p>
+    <w:p>
+      <w:pPr>
+        <w:rPr>
+          <w:rFonts w:ascii="Arial" w:hAnsi="Arial" w:cs="Arial"/>
+          <w:b/>
+          <w:bCs/>
+        </w:rPr>
+      </w:pPr>
+    </w:p>
+    <w:p>
+      <w:pPr>
+        <w:rPr>
+          <w:rFonts w:ascii="Arial" w:hAnsi="Arial" w:cs="Arial"/>
+          <w:b/>
+          <w:bCs/>
+        </w:rPr>
+      </w:pPr>
+    </w:p>
     <w:p>
       <w:pPr>
         <w:rPr>

</xml_diff>